<commit_message>
新文件：   Kafka.txt 	修改：     "Tomcat\351\233\206\347\276\244\345\222\214\350\264\237\350\275\275\345\235\207\350\241\241.docx" 	修改：     "Ubuntu Server\345\277\253\351\200\237\345\205\245\351\227\250.doc" 	新文件：   "Ubuntu\345\256\211\350\243\205MySQL 5.7.txt" 	新文件：   "apache\350\264\237\350\275\275\345\235\207\350\241\241\351\205\215\347\275\256.txt" 	新文件：   kvm.txt 	新文件：   "tomcat\350\207\252\345\212\250\345\220\257\345\212\250.txt" 	修改：     "ubuntu\345\256\211\350\243\205mysql 5.7.6.txt" 	新文件：   "\345\210\233\345\273\272\346\225\260\346\215\256\345\272\223\345\222\214\345\210\206\351\205\215\346\235\203\351\231\220.sql"
</commit_message>
<xml_diff>
--- a/Tomcat集群和负载均衡.docx
+++ b/Tomcat集群和负载均衡.docx
@@ -106,7 +106,7 @@
               <w:txbxContent>
                 <w:p>
                   <w:pPr>
-                    <w:pStyle w:val="13"/>
+                    <w:pStyle w:val="14"/>
                     <w:rPr>
                       <w:rFonts w:hint="default"/>
                       <w:sz w:val="84"/>
@@ -149,217 +149,6 @@
     </w:p>
     <w:p>
       <w:pPr>
-        <w:pStyle w:val="7"/>
-        <w:tabs>
-          <w:tab w:val="right" w:leader="dot" w:pos="8306"/>
-        </w:tabs>
-        <w:rPr>
-          <w:rFonts w:ascii="Times New Roman" w:hAnsi="Times New Roman" w:eastAsia="宋体" w:cstheme="minorBidi"/>
-          <w:kern w:val="2"/>
-          <w:lang w:val="en-US" w:eastAsia="zh-CN"/>
-        </w:rPr>
-      </w:pPr>
-      <w:r>
-        <w:fldChar w:fldCharType="begin"/>
-      </w:r>
-      <w:r>
-        <w:instrText xml:space="preserve">TOC \o "1-3" \t "" \h \z \u </w:instrText>
-      </w:r>
-      <w:r>
-        <w:fldChar w:fldCharType="separate"/>
-      </w:r>
-      <w:r>
-        <w:rPr>
-          <w:rFonts w:ascii="Times New Roman" w:hAnsi="Times New Roman" w:eastAsia="宋体" w:cstheme="minorBidi"/>
-          <w:kern w:val="2"/>
-          <w:lang w:val="en-US" w:eastAsia="zh-CN"/>
-        </w:rPr>
-        <w:fldChar w:fldCharType="begin"/>
-      </w:r>
-      <w:r>
-        <w:rPr>
-          <w:rFonts w:ascii="Times New Roman" w:hAnsi="Times New Roman" w:eastAsia="宋体" w:cstheme="minorBidi"/>
-          <w:kern w:val="2"/>
-          <w:lang w:val="en-US" w:eastAsia="zh-CN"/>
-        </w:rPr>
-        <w:instrText xml:space="preserve"> HYPERLINK \l _Toc672281403 </w:instrText>
-      </w:r>
-      <w:r>
-        <w:rPr>
-          <w:rFonts w:ascii="Times New Roman" w:hAnsi="Times New Roman" w:eastAsia="宋体" w:cstheme="minorBidi"/>
-          <w:kern w:val="2"/>
-          <w:lang w:val="en-US" w:eastAsia="zh-CN"/>
-        </w:rPr>
-        <w:fldChar w:fldCharType="separate"/>
-      </w:r>
-      <w:r>
-        <w:rPr>
-          <w:rFonts w:ascii="Times New Roman" w:hAnsi="Times New Roman" w:eastAsia="宋体" w:cstheme="minorBidi"/>
-          <w:kern w:val="2"/>
-          <w:lang w:val="en-US" w:eastAsia="zh-CN"/>
-        </w:rPr>
-        <w:t>前言</w:t>
-      </w:r>
-      <w:r>
-        <w:rPr>
-          <w:rFonts w:ascii="Times New Roman" w:hAnsi="Times New Roman" w:eastAsia="宋体" w:cstheme="minorBidi"/>
-          <w:kern w:val="2"/>
-          <w:lang w:val="en-US" w:eastAsia="zh-CN"/>
-        </w:rPr>
-        <w:tab/>
-      </w:r>
-      <w:r>
-        <w:rPr>
-          <w:rFonts w:ascii="Times New Roman" w:hAnsi="Times New Roman" w:eastAsia="宋体" w:cstheme="minorBidi"/>
-          <w:kern w:val="2"/>
-          <w:lang w:val="en-US" w:eastAsia="zh-CN"/>
-        </w:rPr>
-        <w:fldChar w:fldCharType="begin"/>
-      </w:r>
-      <w:r>
-        <w:rPr>
-          <w:rFonts w:ascii="Times New Roman" w:hAnsi="Times New Roman" w:eastAsia="宋体" w:cstheme="minorBidi"/>
-          <w:kern w:val="2"/>
-          <w:lang w:val="en-US" w:eastAsia="zh-CN"/>
-        </w:rPr>
-        <w:instrText xml:space="preserve"> PAGEREF _Toc672281403 </w:instrText>
-      </w:r>
-      <w:r>
-        <w:rPr>
-          <w:rFonts w:ascii="Times New Roman" w:hAnsi="Times New Roman" w:eastAsia="宋体" w:cstheme="minorBidi"/>
-          <w:kern w:val="2"/>
-          <w:lang w:val="en-US" w:eastAsia="zh-CN"/>
-        </w:rPr>
-        <w:fldChar w:fldCharType="separate"/>
-      </w:r>
-      <w:r>
-        <w:rPr>
-          <w:rFonts w:ascii="Times New Roman" w:hAnsi="Times New Roman" w:eastAsia="宋体" w:cstheme="minorBidi"/>
-          <w:kern w:val="2"/>
-          <w:lang w:val="en-US" w:eastAsia="zh-CN"/>
-        </w:rPr>
-        <w:t>i</w:t>
-      </w:r>
-      <w:r>
-        <w:rPr>
-          <w:rFonts w:ascii="Times New Roman" w:hAnsi="Times New Roman" w:eastAsia="宋体" w:cstheme="minorBidi"/>
-          <w:kern w:val="2"/>
-          <w:lang w:val="en-US" w:eastAsia="zh-CN"/>
-        </w:rPr>
-        <w:fldChar w:fldCharType="end"/>
-      </w:r>
-      <w:r>
-        <w:rPr>
-          <w:rFonts w:ascii="Times New Roman" w:hAnsi="Times New Roman" w:eastAsia="宋体" w:cstheme="minorBidi"/>
-          <w:kern w:val="2"/>
-          <w:lang w:val="en-US" w:eastAsia="zh-CN"/>
-        </w:rPr>
-        <w:fldChar w:fldCharType="end"/>
-      </w:r>
-    </w:p>
-    <w:p>
-      <w:pPr>
-        <w:pStyle w:val="7"/>
-        <w:tabs>
-          <w:tab w:val="right" w:leader="dot" w:pos="8306"/>
-        </w:tabs>
-        <w:rPr>
-          <w:rFonts w:ascii="Times New Roman" w:hAnsi="Times New Roman" w:eastAsia="宋体" w:cstheme="minorBidi"/>
-          <w:kern w:val="2"/>
-          <w:lang w:val="en-US" w:eastAsia="zh-CN"/>
-        </w:rPr>
-      </w:pPr>
-      <w:r>
-        <w:rPr>
-          <w:rFonts w:ascii="Times New Roman" w:hAnsi="Times New Roman" w:eastAsia="宋体" w:cstheme="minorBidi"/>
-          <w:kern w:val="2"/>
-          <w:lang w:val="en-US" w:eastAsia="zh-CN"/>
-        </w:rPr>
-        <w:fldChar w:fldCharType="begin"/>
-      </w:r>
-      <w:r>
-        <w:rPr>
-          <w:rFonts w:ascii="Times New Roman" w:hAnsi="Times New Roman" w:eastAsia="宋体" w:cstheme="minorBidi"/>
-          <w:kern w:val="2"/>
-          <w:lang w:val="en-US" w:eastAsia="zh-CN"/>
-        </w:rPr>
-        <w:instrText xml:space="preserve"> HYPERLINK \l _Toc269649665 </w:instrText>
-      </w:r>
-      <w:r>
-        <w:rPr>
-          <w:rFonts w:ascii="Times New Roman" w:hAnsi="Times New Roman" w:eastAsia="宋体" w:cstheme="minorBidi"/>
-          <w:kern w:val="2"/>
-          <w:lang w:val="en-US" w:eastAsia="zh-CN"/>
-        </w:rPr>
-        <w:fldChar w:fldCharType="separate"/>
-      </w:r>
-      <w:r>
-        <w:rPr>
-          <w:rFonts w:ascii="Times New Roman" w:hAnsi="Times New Roman" w:eastAsia="宋体" w:cstheme="minorBidi"/>
-          <w:kern w:val="2"/>
-          <w:lang w:val="en-US" w:eastAsia="zh-CN"/>
-        </w:rPr>
-        <w:t>基于Apache的负载均衡</w:t>
-      </w:r>
-      <w:r>
-        <w:rPr>
-          <w:rFonts w:ascii="Times New Roman" w:hAnsi="Times New Roman" w:eastAsia="宋体" w:cstheme="minorBidi"/>
-          <w:kern w:val="2"/>
-          <w:lang w:val="en-US" w:eastAsia="zh-CN"/>
-        </w:rPr>
-        <w:tab/>
-      </w:r>
-      <w:r>
-        <w:rPr>
-          <w:rFonts w:ascii="Times New Roman" w:hAnsi="Times New Roman" w:eastAsia="宋体" w:cstheme="minorBidi"/>
-          <w:kern w:val="2"/>
-          <w:lang w:val="en-US" w:eastAsia="zh-CN"/>
-        </w:rPr>
-        <w:fldChar w:fldCharType="begin"/>
-      </w:r>
-      <w:r>
-        <w:rPr>
-          <w:rFonts w:ascii="Times New Roman" w:hAnsi="Times New Roman" w:eastAsia="宋体" w:cstheme="minorBidi"/>
-          <w:kern w:val="2"/>
-          <w:lang w:val="en-US" w:eastAsia="zh-CN"/>
-        </w:rPr>
-        <w:instrText xml:space="preserve"> PAGEREF _Toc269649665 </w:instrText>
-      </w:r>
-      <w:r>
-        <w:rPr>
-          <w:rFonts w:ascii="Times New Roman" w:hAnsi="Times New Roman" w:eastAsia="宋体" w:cstheme="minorBidi"/>
-          <w:kern w:val="2"/>
-          <w:lang w:val="en-US" w:eastAsia="zh-CN"/>
-        </w:rPr>
-        <w:fldChar w:fldCharType="separate"/>
-      </w:r>
-      <w:r>
-        <w:rPr>
-          <w:rFonts w:ascii="Times New Roman" w:hAnsi="Times New Roman" w:eastAsia="宋体" w:cstheme="minorBidi"/>
-          <w:kern w:val="2"/>
-          <w:lang w:val="en-US" w:eastAsia="zh-CN"/>
-        </w:rPr>
-        <w:t>I</w:t>
-      </w:r>
-      <w:r>
-        <w:rPr>
-          <w:rFonts w:ascii="Times New Roman" w:hAnsi="Times New Roman" w:eastAsia="宋体" w:cstheme="minorBidi"/>
-          <w:kern w:val="2"/>
-          <w:lang w:val="en-US" w:eastAsia="zh-CN"/>
-        </w:rPr>
-        <w:fldChar w:fldCharType="end"/>
-      </w:r>
-      <w:r>
-        <w:rPr>
-          <w:rFonts w:ascii="Times New Roman" w:hAnsi="Times New Roman" w:eastAsia="宋体" w:cstheme="minorBidi"/>
-          <w:kern w:val="2"/>
-          <w:lang w:val="en-US" w:eastAsia="zh-CN"/>
-        </w:rPr>
-        <w:fldChar w:fldCharType="end"/>
-      </w:r>
-    </w:p>
-    <w:p>
-      <w:pPr>
         <w:pStyle w:val="8"/>
         <w:tabs>
           <w:tab w:val="right" w:leader="dot" w:pos="8306"/>
@@ -371,36 +160,45 @@
         </w:rPr>
       </w:pPr>
       <w:r>
-        <w:rPr>
-          <w:rFonts w:ascii="Times New Roman" w:hAnsi="Times New Roman" w:eastAsia="宋体" w:cstheme="minorBidi"/>
-          <w:kern w:val="2"/>
-          <w:lang w:val="en-US" w:eastAsia="zh-CN"/>
-        </w:rPr>
         <w:fldChar w:fldCharType="begin"/>
       </w:r>
       <w:r>
-        <w:rPr>
-          <w:rFonts w:ascii="Times New Roman" w:hAnsi="Times New Roman" w:eastAsia="宋体" w:cstheme="minorBidi"/>
-          <w:kern w:val="2"/>
-          <w:lang w:val="en-US" w:eastAsia="zh-CN"/>
-        </w:rPr>
-        <w:instrText xml:space="preserve"> HYPERLINK \l _Toc2137551267 </w:instrText>
-      </w:r>
-      <w:r>
-        <w:rPr>
-          <w:rFonts w:ascii="Times New Roman" w:hAnsi="Times New Roman" w:eastAsia="宋体" w:cstheme="minorBidi"/>
-          <w:kern w:val="2"/>
-          <w:lang w:val="en-US" w:eastAsia="zh-CN"/>
-        </w:rPr>
+        <w:instrText xml:space="preserve">TOC \o "1-3" \t "" \h \z \u </w:instrText>
+      </w:r>
+      <w:r>
         <w:fldChar w:fldCharType="separate"/>
       </w:r>
       <w:r>
         <w:rPr>
-          <w:rFonts w:hint="default" w:ascii="Times New Roman" w:hAnsi="Times New Roman" w:eastAsia="宋体" w:cstheme="minorBidi"/>
-          <w:kern w:val="2"/>
-          <w:lang w:val="en-US" w:eastAsia="zh-CN"/>
-        </w:rPr>
-        <w:t>Apache安装和启动</w:t>
+          <w:rFonts w:ascii="Times New Roman" w:hAnsi="Times New Roman" w:eastAsia="宋体" w:cstheme="minorBidi"/>
+          <w:kern w:val="2"/>
+          <w:lang w:val="en-US" w:eastAsia="zh-CN"/>
+        </w:rPr>
+        <w:fldChar w:fldCharType="begin"/>
+      </w:r>
+      <w:r>
+        <w:rPr>
+          <w:rFonts w:ascii="Times New Roman" w:hAnsi="Times New Roman" w:eastAsia="宋体" w:cstheme="minorBidi"/>
+          <w:kern w:val="2"/>
+          <w:lang w:val="en-US" w:eastAsia="zh-CN"/>
+        </w:rPr>
+        <w:instrText xml:space="preserve"> HYPERLINK \l _Toc937108590 </w:instrText>
+      </w:r>
+      <w:r>
+        <w:rPr>
+          <w:rFonts w:ascii="Times New Roman" w:hAnsi="Times New Roman" w:eastAsia="宋体" w:cstheme="minorBidi"/>
+          <w:kern w:val="2"/>
+          <w:lang w:val="en-US" w:eastAsia="zh-CN"/>
+        </w:rPr>
+        <w:fldChar w:fldCharType="separate"/>
+      </w:r>
+      <w:r>
+        <w:rPr>
+          <w:rFonts w:ascii="Times New Roman" w:hAnsi="Times New Roman" w:eastAsia="宋体" w:cstheme="minorBidi"/>
+          <w:kern w:val="2"/>
+          <w:lang w:val="en-US" w:eastAsia="zh-CN"/>
+        </w:rPr>
+        <w:t>前言</w:t>
       </w:r>
       <w:r>
         <w:rPr>
@@ -424,7 +222,7 @@
           <w:kern w:val="2"/>
           <w:lang w:val="en-US" w:eastAsia="zh-CN"/>
         </w:rPr>
-        <w:instrText xml:space="preserve"> PAGEREF _Toc2137551267 </w:instrText>
+        <w:instrText xml:space="preserve"> PAGEREF _Toc937108590 </w:instrText>
       </w:r>
       <w:r>
         <w:rPr>
@@ -440,7 +238,7 @@
           <w:kern w:val="2"/>
           <w:lang w:val="en-US" w:eastAsia="zh-CN"/>
         </w:rPr>
-        <w:t>I</w:t>
+        <w:t>i</w:t>
       </w:r>
       <w:r>
         <w:rPr>
@@ -485,7 +283,7 @@
           <w:kern w:val="2"/>
           <w:lang w:val="en-US" w:eastAsia="zh-CN"/>
         </w:rPr>
-        <w:instrText xml:space="preserve"> HYPERLINK \l _Toc390555201 </w:instrText>
+        <w:instrText xml:space="preserve"> HYPERLINK \l _Toc1371681090 </w:instrText>
       </w:r>
       <w:r>
         <w:rPr>
@@ -497,10 +295,313 @@
       </w:r>
       <w:r>
         <w:rPr>
+          <w:rFonts w:ascii="Times New Roman" w:hAnsi="Times New Roman" w:eastAsia="宋体" w:cstheme="minorBidi"/>
+          <w:kern w:val="2"/>
+          <w:lang w:val="en-US" w:eastAsia="zh-CN"/>
+        </w:rPr>
+        <w:t>负载均衡</w:t>
+      </w:r>
+      <w:r>
+        <w:rPr>
+          <w:rFonts w:ascii="Times New Roman" w:hAnsi="Times New Roman" w:eastAsia="宋体" w:cstheme="minorBidi"/>
+          <w:kern w:val="2"/>
+          <w:lang w:val="en-US" w:eastAsia="zh-CN"/>
+        </w:rPr>
+        <w:tab/>
+      </w:r>
+      <w:r>
+        <w:rPr>
+          <w:rFonts w:ascii="Times New Roman" w:hAnsi="Times New Roman" w:eastAsia="宋体" w:cstheme="minorBidi"/>
+          <w:kern w:val="2"/>
+          <w:lang w:val="en-US" w:eastAsia="zh-CN"/>
+        </w:rPr>
+        <w:fldChar w:fldCharType="begin"/>
+      </w:r>
+      <w:r>
+        <w:rPr>
+          <w:rFonts w:ascii="Times New Roman" w:hAnsi="Times New Roman" w:eastAsia="宋体" w:cstheme="minorBidi"/>
+          <w:kern w:val="2"/>
+          <w:lang w:val="en-US" w:eastAsia="zh-CN"/>
+        </w:rPr>
+        <w:instrText xml:space="preserve"> PAGEREF _Toc1371681090 </w:instrText>
+      </w:r>
+      <w:r>
+        <w:rPr>
+          <w:rFonts w:ascii="Times New Roman" w:hAnsi="Times New Roman" w:eastAsia="宋体" w:cstheme="minorBidi"/>
+          <w:kern w:val="2"/>
+          <w:lang w:val="en-US" w:eastAsia="zh-CN"/>
+        </w:rPr>
+        <w:fldChar w:fldCharType="separate"/>
+      </w:r>
+      <w:r>
+        <w:rPr>
+          <w:rFonts w:ascii="Times New Roman" w:hAnsi="Times New Roman" w:eastAsia="宋体" w:cstheme="minorBidi"/>
+          <w:kern w:val="2"/>
+          <w:lang w:val="en-US" w:eastAsia="zh-CN"/>
+        </w:rPr>
+        <w:t>I</w:t>
+      </w:r>
+      <w:r>
+        <w:rPr>
+          <w:rFonts w:ascii="Times New Roman" w:hAnsi="Times New Roman" w:eastAsia="宋体" w:cstheme="minorBidi"/>
+          <w:kern w:val="2"/>
+          <w:lang w:val="en-US" w:eastAsia="zh-CN"/>
+        </w:rPr>
+        <w:fldChar w:fldCharType="end"/>
+      </w:r>
+      <w:r>
+        <w:rPr>
+          <w:rFonts w:ascii="Times New Roman" w:hAnsi="Times New Roman" w:eastAsia="宋体" w:cstheme="minorBidi"/>
+          <w:kern w:val="2"/>
+          <w:lang w:val="en-US" w:eastAsia="zh-CN"/>
+        </w:rPr>
+        <w:fldChar w:fldCharType="end"/>
+      </w:r>
+    </w:p>
+    <w:p>
+      <w:pPr>
+        <w:pStyle w:val="9"/>
+        <w:tabs>
+          <w:tab w:val="right" w:leader="dot" w:pos="8306"/>
+        </w:tabs>
+        <w:rPr>
+          <w:rFonts w:ascii="Times New Roman" w:hAnsi="Times New Roman" w:eastAsia="宋体" w:cstheme="minorBidi"/>
+          <w:kern w:val="2"/>
+          <w:lang w:val="en-US" w:eastAsia="zh-CN"/>
+        </w:rPr>
+      </w:pPr>
+      <w:r>
+        <w:rPr>
+          <w:rFonts w:ascii="Times New Roman" w:hAnsi="Times New Roman" w:eastAsia="宋体" w:cstheme="minorBidi"/>
+          <w:kern w:val="2"/>
+          <w:lang w:val="en-US" w:eastAsia="zh-CN"/>
+        </w:rPr>
+        <w:fldChar w:fldCharType="begin"/>
+      </w:r>
+      <w:r>
+        <w:rPr>
+          <w:rFonts w:ascii="Times New Roman" w:hAnsi="Times New Roman" w:eastAsia="宋体" w:cstheme="minorBidi"/>
+          <w:kern w:val="2"/>
+          <w:lang w:val="en-US" w:eastAsia="zh-CN"/>
+        </w:rPr>
+        <w:instrText xml:space="preserve"> HYPERLINK \l _Toc692791680 </w:instrText>
+      </w:r>
+      <w:r>
+        <w:rPr>
+          <w:rFonts w:ascii="Times New Roman" w:hAnsi="Times New Roman" w:eastAsia="宋体" w:cstheme="minorBidi"/>
+          <w:kern w:val="2"/>
+          <w:lang w:val="en-US" w:eastAsia="zh-CN"/>
+        </w:rPr>
+        <w:fldChar w:fldCharType="separate"/>
+      </w:r>
+      <w:r>
+        <w:rPr>
+          <w:rFonts w:ascii="Times New Roman" w:hAnsi="Times New Roman" w:eastAsia="宋体" w:cstheme="minorBidi"/>
+          <w:kern w:val="2"/>
+          <w:lang w:val="en-US" w:eastAsia="zh-CN"/>
+        </w:rPr>
+        <w:t>基于Apache的负载均衡</w:t>
+      </w:r>
+      <w:r>
+        <w:rPr>
+          <w:rFonts w:ascii="Times New Roman" w:hAnsi="Times New Roman" w:eastAsia="宋体" w:cstheme="minorBidi"/>
+          <w:kern w:val="2"/>
+          <w:lang w:val="en-US" w:eastAsia="zh-CN"/>
+        </w:rPr>
+        <w:tab/>
+      </w:r>
+      <w:r>
+        <w:rPr>
+          <w:rFonts w:ascii="Times New Roman" w:hAnsi="Times New Roman" w:eastAsia="宋体" w:cstheme="minorBidi"/>
+          <w:kern w:val="2"/>
+          <w:lang w:val="en-US" w:eastAsia="zh-CN"/>
+        </w:rPr>
+        <w:fldChar w:fldCharType="begin"/>
+      </w:r>
+      <w:r>
+        <w:rPr>
+          <w:rFonts w:ascii="Times New Roman" w:hAnsi="Times New Roman" w:eastAsia="宋体" w:cstheme="minorBidi"/>
+          <w:kern w:val="2"/>
+          <w:lang w:val="en-US" w:eastAsia="zh-CN"/>
+        </w:rPr>
+        <w:instrText xml:space="preserve"> PAGEREF _Toc692791680 </w:instrText>
+      </w:r>
+      <w:r>
+        <w:rPr>
+          <w:rFonts w:ascii="Times New Roman" w:hAnsi="Times New Roman" w:eastAsia="宋体" w:cstheme="minorBidi"/>
+          <w:kern w:val="2"/>
+          <w:lang w:val="en-US" w:eastAsia="zh-CN"/>
+        </w:rPr>
+        <w:fldChar w:fldCharType="separate"/>
+      </w:r>
+      <w:r>
+        <w:rPr>
+          <w:rFonts w:ascii="Times New Roman" w:hAnsi="Times New Roman" w:eastAsia="宋体" w:cstheme="minorBidi"/>
+          <w:kern w:val="2"/>
+          <w:lang w:val="en-US" w:eastAsia="zh-CN"/>
+        </w:rPr>
+        <w:t>I</w:t>
+      </w:r>
+      <w:r>
+        <w:rPr>
+          <w:rFonts w:ascii="Times New Roman" w:hAnsi="Times New Roman" w:eastAsia="宋体" w:cstheme="minorBidi"/>
+          <w:kern w:val="2"/>
+          <w:lang w:val="en-US" w:eastAsia="zh-CN"/>
+        </w:rPr>
+        <w:fldChar w:fldCharType="end"/>
+      </w:r>
+      <w:r>
+        <w:rPr>
+          <w:rFonts w:ascii="Times New Roman" w:hAnsi="Times New Roman" w:eastAsia="宋体" w:cstheme="minorBidi"/>
+          <w:kern w:val="2"/>
+          <w:lang w:val="en-US" w:eastAsia="zh-CN"/>
+        </w:rPr>
+        <w:fldChar w:fldCharType="end"/>
+      </w:r>
+    </w:p>
+    <w:p>
+      <w:pPr>
+        <w:pStyle w:val="5"/>
+        <w:tabs>
+          <w:tab w:val="right" w:leader="dot" w:pos="8306"/>
+        </w:tabs>
+        <w:rPr>
+          <w:rFonts w:ascii="Times New Roman" w:hAnsi="Times New Roman" w:eastAsia="宋体" w:cstheme="minorBidi"/>
+          <w:kern w:val="2"/>
+          <w:lang w:val="en-US" w:eastAsia="zh-CN"/>
+        </w:rPr>
+      </w:pPr>
+      <w:r>
+        <w:rPr>
+          <w:rFonts w:ascii="Times New Roman" w:hAnsi="Times New Roman" w:eastAsia="宋体" w:cstheme="minorBidi"/>
+          <w:kern w:val="2"/>
+          <w:lang w:val="en-US" w:eastAsia="zh-CN"/>
+        </w:rPr>
+        <w:fldChar w:fldCharType="begin"/>
+      </w:r>
+      <w:r>
+        <w:rPr>
+          <w:rFonts w:ascii="Times New Roman" w:hAnsi="Times New Roman" w:eastAsia="宋体" w:cstheme="minorBidi"/>
+          <w:kern w:val="2"/>
+          <w:lang w:val="en-US" w:eastAsia="zh-CN"/>
+        </w:rPr>
+        <w:instrText xml:space="preserve"> HYPERLINK \l _Toc1252223935 </w:instrText>
+      </w:r>
+      <w:r>
+        <w:rPr>
+          <w:rFonts w:ascii="Times New Roman" w:hAnsi="Times New Roman" w:eastAsia="宋体" w:cstheme="minorBidi"/>
+          <w:kern w:val="2"/>
+          <w:lang w:val="en-US" w:eastAsia="zh-CN"/>
+        </w:rPr>
+        <w:fldChar w:fldCharType="separate"/>
+      </w:r>
+      <w:r>
+        <w:rPr>
           <w:rFonts w:hint="default" w:ascii="Times New Roman" w:hAnsi="Times New Roman" w:eastAsia="宋体" w:cstheme="minorBidi"/>
           <w:kern w:val="2"/>
           <w:lang w:val="en-US" w:eastAsia="zh-CN"/>
         </w:rPr>
+        <w:t>Apache安装和启动</w:t>
+      </w:r>
+      <w:r>
+        <w:rPr>
+          <w:rFonts w:ascii="Times New Roman" w:hAnsi="Times New Roman" w:eastAsia="宋体" w:cstheme="minorBidi"/>
+          <w:kern w:val="2"/>
+          <w:lang w:val="en-US" w:eastAsia="zh-CN"/>
+        </w:rPr>
+        <w:tab/>
+      </w:r>
+      <w:r>
+        <w:rPr>
+          <w:rFonts w:ascii="Times New Roman" w:hAnsi="Times New Roman" w:eastAsia="宋体" w:cstheme="minorBidi"/>
+          <w:kern w:val="2"/>
+          <w:lang w:val="en-US" w:eastAsia="zh-CN"/>
+        </w:rPr>
+        <w:fldChar w:fldCharType="begin"/>
+      </w:r>
+      <w:r>
+        <w:rPr>
+          <w:rFonts w:ascii="Times New Roman" w:hAnsi="Times New Roman" w:eastAsia="宋体" w:cstheme="minorBidi"/>
+          <w:kern w:val="2"/>
+          <w:lang w:val="en-US" w:eastAsia="zh-CN"/>
+        </w:rPr>
+        <w:instrText xml:space="preserve"> PAGEREF _Toc1252223935 </w:instrText>
+      </w:r>
+      <w:r>
+        <w:rPr>
+          <w:rFonts w:ascii="Times New Roman" w:hAnsi="Times New Roman" w:eastAsia="宋体" w:cstheme="minorBidi"/>
+          <w:kern w:val="2"/>
+          <w:lang w:val="en-US" w:eastAsia="zh-CN"/>
+        </w:rPr>
+        <w:fldChar w:fldCharType="separate"/>
+      </w:r>
+      <w:r>
+        <w:rPr>
+          <w:rFonts w:ascii="Times New Roman" w:hAnsi="Times New Roman" w:eastAsia="宋体" w:cstheme="minorBidi"/>
+          <w:kern w:val="2"/>
+          <w:lang w:val="en-US" w:eastAsia="zh-CN"/>
+        </w:rPr>
+        <w:t>I</w:t>
+      </w:r>
+      <w:r>
+        <w:rPr>
+          <w:rFonts w:ascii="Times New Roman" w:hAnsi="Times New Roman" w:eastAsia="宋体" w:cstheme="minorBidi"/>
+          <w:kern w:val="2"/>
+          <w:lang w:val="en-US" w:eastAsia="zh-CN"/>
+        </w:rPr>
+        <w:fldChar w:fldCharType="end"/>
+      </w:r>
+      <w:r>
+        <w:rPr>
+          <w:rFonts w:ascii="Times New Roman" w:hAnsi="Times New Roman" w:eastAsia="宋体" w:cstheme="minorBidi"/>
+          <w:kern w:val="2"/>
+          <w:lang w:val="en-US" w:eastAsia="zh-CN"/>
+        </w:rPr>
+        <w:fldChar w:fldCharType="end"/>
+      </w:r>
+    </w:p>
+    <w:p>
+      <w:pPr>
+        <w:pStyle w:val="5"/>
+        <w:tabs>
+          <w:tab w:val="right" w:leader="dot" w:pos="8306"/>
+        </w:tabs>
+        <w:rPr>
+          <w:rFonts w:ascii="Times New Roman" w:hAnsi="Times New Roman" w:eastAsia="宋体" w:cstheme="minorBidi"/>
+          <w:kern w:val="2"/>
+          <w:lang w:val="en-US" w:eastAsia="zh-CN"/>
+        </w:rPr>
+      </w:pPr>
+      <w:r>
+        <w:rPr>
+          <w:rFonts w:ascii="Times New Roman" w:hAnsi="Times New Roman" w:eastAsia="宋体" w:cstheme="minorBidi"/>
+          <w:kern w:val="2"/>
+          <w:lang w:val="en-US" w:eastAsia="zh-CN"/>
+        </w:rPr>
+        <w:fldChar w:fldCharType="begin"/>
+      </w:r>
+      <w:r>
+        <w:rPr>
+          <w:rFonts w:ascii="Times New Roman" w:hAnsi="Times New Roman" w:eastAsia="宋体" w:cstheme="minorBidi"/>
+          <w:kern w:val="2"/>
+          <w:lang w:val="en-US" w:eastAsia="zh-CN"/>
+        </w:rPr>
+        <w:instrText xml:space="preserve"> HYPERLINK \l _Toc1131301844 </w:instrText>
+      </w:r>
+      <w:r>
+        <w:rPr>
+          <w:rFonts w:ascii="Times New Roman" w:hAnsi="Times New Roman" w:eastAsia="宋体" w:cstheme="minorBidi"/>
+          <w:kern w:val="2"/>
+          <w:lang w:val="en-US" w:eastAsia="zh-CN"/>
+        </w:rPr>
+        <w:fldChar w:fldCharType="separate"/>
+      </w:r>
+      <w:r>
+        <w:rPr>
+          <w:rFonts w:hint="default" w:ascii="Times New Roman" w:hAnsi="Times New Roman" w:eastAsia="宋体" w:cstheme="minorBidi"/>
+          <w:kern w:val="2"/>
+          <w:lang w:val="en-US" w:eastAsia="zh-CN"/>
+        </w:rPr>
         <w:t>Tomcat安装和启动</w:t>
       </w:r>
       <w:r>
@@ -525,7 +626,7 @@
           <w:kern w:val="2"/>
           <w:lang w:val="en-US" w:eastAsia="zh-CN"/>
         </w:rPr>
-        <w:instrText xml:space="preserve"> PAGEREF _Toc390555201 </w:instrText>
+        <w:instrText xml:space="preserve"> PAGEREF _Toc1131301844 </w:instrText>
       </w:r>
       <w:r>
         <w:rPr>
@@ -541,7 +642,209 @@
           <w:kern w:val="2"/>
           <w:lang w:val="en-US" w:eastAsia="zh-CN"/>
         </w:rPr>
-        <w:t>I</w:t>
+        <w:t>III</w:t>
+      </w:r>
+      <w:r>
+        <w:rPr>
+          <w:rFonts w:ascii="Times New Roman" w:hAnsi="Times New Roman" w:eastAsia="宋体" w:cstheme="minorBidi"/>
+          <w:kern w:val="2"/>
+          <w:lang w:val="en-US" w:eastAsia="zh-CN"/>
+        </w:rPr>
+        <w:fldChar w:fldCharType="end"/>
+      </w:r>
+      <w:r>
+        <w:rPr>
+          <w:rFonts w:ascii="Times New Roman" w:hAnsi="Times New Roman" w:eastAsia="宋体" w:cstheme="minorBidi"/>
+          <w:kern w:val="2"/>
+          <w:lang w:val="en-US" w:eastAsia="zh-CN"/>
+        </w:rPr>
+        <w:fldChar w:fldCharType="end"/>
+      </w:r>
+    </w:p>
+    <w:p>
+      <w:pPr>
+        <w:pStyle w:val="5"/>
+        <w:tabs>
+          <w:tab w:val="right" w:leader="dot" w:pos="8306"/>
+        </w:tabs>
+        <w:rPr>
+          <w:rFonts w:ascii="Times New Roman" w:hAnsi="Times New Roman" w:eastAsia="宋体" w:cstheme="minorBidi"/>
+          <w:kern w:val="2"/>
+          <w:lang w:val="en-US" w:eastAsia="zh-CN"/>
+        </w:rPr>
+      </w:pPr>
+      <w:r>
+        <w:rPr>
+          <w:rFonts w:ascii="Times New Roman" w:hAnsi="Times New Roman" w:eastAsia="宋体" w:cstheme="minorBidi"/>
+          <w:kern w:val="2"/>
+          <w:lang w:val="en-US" w:eastAsia="zh-CN"/>
+        </w:rPr>
+        <w:fldChar w:fldCharType="begin"/>
+      </w:r>
+      <w:r>
+        <w:rPr>
+          <w:rFonts w:ascii="Times New Roman" w:hAnsi="Times New Roman" w:eastAsia="宋体" w:cstheme="minorBidi"/>
+          <w:kern w:val="2"/>
+          <w:lang w:val="en-US" w:eastAsia="zh-CN"/>
+        </w:rPr>
+        <w:instrText xml:space="preserve"> HYPERLINK \l _Toc412468244 </w:instrText>
+      </w:r>
+      <w:r>
+        <w:rPr>
+          <w:rFonts w:ascii="Times New Roman" w:hAnsi="Times New Roman" w:eastAsia="宋体" w:cstheme="minorBidi"/>
+          <w:kern w:val="2"/>
+          <w:lang w:val="en-US" w:eastAsia="zh-CN"/>
+        </w:rPr>
+        <w:fldChar w:fldCharType="separate"/>
+      </w:r>
+      <w:r>
+        <w:rPr>
+          <w:rFonts w:hint="default" w:ascii="Times New Roman" w:hAnsi="Times New Roman" w:eastAsia="宋体" w:cstheme="minorBidi"/>
+          <w:kern w:val="2"/>
+          <w:lang w:val="en-US" w:eastAsia="zh-CN"/>
+        </w:rPr>
+        <w:t>负载均衡配置</w:t>
+      </w:r>
+      <w:r>
+        <w:rPr>
+          <w:rFonts w:ascii="Times New Roman" w:hAnsi="Times New Roman" w:eastAsia="宋体" w:cstheme="minorBidi"/>
+          <w:kern w:val="2"/>
+          <w:lang w:val="en-US" w:eastAsia="zh-CN"/>
+        </w:rPr>
+        <w:tab/>
+      </w:r>
+      <w:r>
+        <w:rPr>
+          <w:rFonts w:ascii="Times New Roman" w:hAnsi="Times New Roman" w:eastAsia="宋体" w:cstheme="minorBidi"/>
+          <w:kern w:val="2"/>
+          <w:lang w:val="en-US" w:eastAsia="zh-CN"/>
+        </w:rPr>
+        <w:fldChar w:fldCharType="begin"/>
+      </w:r>
+      <w:r>
+        <w:rPr>
+          <w:rFonts w:ascii="Times New Roman" w:hAnsi="Times New Roman" w:eastAsia="宋体" w:cstheme="minorBidi"/>
+          <w:kern w:val="2"/>
+          <w:lang w:val="en-US" w:eastAsia="zh-CN"/>
+        </w:rPr>
+        <w:instrText xml:space="preserve"> PAGEREF _Toc412468244 </w:instrText>
+      </w:r>
+      <w:r>
+        <w:rPr>
+          <w:rFonts w:ascii="Times New Roman" w:hAnsi="Times New Roman" w:eastAsia="宋体" w:cstheme="minorBidi"/>
+          <w:kern w:val="2"/>
+          <w:lang w:val="en-US" w:eastAsia="zh-CN"/>
+        </w:rPr>
+        <w:fldChar w:fldCharType="separate"/>
+      </w:r>
+      <w:r>
+        <w:rPr>
+          <w:rFonts w:ascii="Times New Roman" w:hAnsi="Times New Roman" w:eastAsia="宋体" w:cstheme="minorBidi"/>
+          <w:kern w:val="2"/>
+          <w:lang w:val="en-US" w:eastAsia="zh-CN"/>
+        </w:rPr>
+        <w:t>III</w:t>
+      </w:r>
+      <w:r>
+        <w:rPr>
+          <w:rFonts w:ascii="Times New Roman" w:hAnsi="Times New Roman" w:eastAsia="宋体" w:cstheme="minorBidi"/>
+          <w:kern w:val="2"/>
+          <w:lang w:val="en-US" w:eastAsia="zh-CN"/>
+        </w:rPr>
+        <w:fldChar w:fldCharType="end"/>
+      </w:r>
+      <w:r>
+        <w:rPr>
+          <w:rFonts w:ascii="Times New Roman" w:hAnsi="Times New Roman" w:eastAsia="宋体" w:cstheme="minorBidi"/>
+          <w:kern w:val="2"/>
+          <w:lang w:val="en-US" w:eastAsia="zh-CN"/>
+        </w:rPr>
+        <w:fldChar w:fldCharType="end"/>
+      </w:r>
+    </w:p>
+    <w:p>
+      <w:pPr>
+        <w:pStyle w:val="9"/>
+        <w:tabs>
+          <w:tab w:val="right" w:leader="dot" w:pos="8306"/>
+        </w:tabs>
+        <w:rPr>
+          <w:rFonts w:ascii="Times New Roman" w:hAnsi="Times New Roman" w:eastAsia="宋体" w:cstheme="minorBidi"/>
+          <w:kern w:val="2"/>
+          <w:lang w:val="en-US" w:eastAsia="zh-CN"/>
+        </w:rPr>
+      </w:pPr>
+      <w:r>
+        <w:rPr>
+          <w:rFonts w:ascii="Times New Roman" w:hAnsi="Times New Roman" w:eastAsia="宋体" w:cstheme="minorBidi"/>
+          <w:kern w:val="2"/>
+          <w:lang w:val="en-US" w:eastAsia="zh-CN"/>
+        </w:rPr>
+        <w:fldChar w:fldCharType="begin"/>
+      </w:r>
+      <w:r>
+        <w:rPr>
+          <w:rFonts w:ascii="Times New Roman" w:hAnsi="Times New Roman" w:eastAsia="宋体" w:cstheme="minorBidi"/>
+          <w:kern w:val="2"/>
+          <w:lang w:val="en-US" w:eastAsia="zh-CN"/>
+        </w:rPr>
+        <w:instrText xml:space="preserve"> HYPERLINK \l _Toc1979092472 </w:instrText>
+      </w:r>
+      <w:r>
+        <w:rPr>
+          <w:rFonts w:ascii="Times New Roman" w:hAnsi="Times New Roman" w:eastAsia="宋体" w:cstheme="minorBidi"/>
+          <w:kern w:val="2"/>
+          <w:lang w:val="en-US" w:eastAsia="zh-CN"/>
+        </w:rPr>
+        <w:fldChar w:fldCharType="separate"/>
+      </w:r>
+      <w:r>
+        <w:rPr>
+          <w:rFonts w:ascii="Times New Roman" w:hAnsi="Times New Roman" w:eastAsia="宋体" w:cstheme="minorBidi"/>
+          <w:kern w:val="2"/>
+          <w:lang w:val="en-US" w:eastAsia="zh-CN"/>
+        </w:rPr>
+        <w:t>基于Nginx的负载均衡</w:t>
+      </w:r>
+      <w:r>
+        <w:rPr>
+          <w:rFonts w:ascii="Times New Roman" w:hAnsi="Times New Roman" w:eastAsia="宋体" w:cstheme="minorBidi"/>
+          <w:kern w:val="2"/>
+          <w:lang w:val="en-US" w:eastAsia="zh-CN"/>
+        </w:rPr>
+        <w:tab/>
+      </w:r>
+      <w:r>
+        <w:rPr>
+          <w:rFonts w:ascii="Times New Roman" w:hAnsi="Times New Roman" w:eastAsia="宋体" w:cstheme="minorBidi"/>
+          <w:kern w:val="2"/>
+          <w:lang w:val="en-US" w:eastAsia="zh-CN"/>
+        </w:rPr>
+        <w:fldChar w:fldCharType="begin"/>
+      </w:r>
+      <w:r>
+        <w:rPr>
+          <w:rFonts w:ascii="Times New Roman" w:hAnsi="Times New Roman" w:eastAsia="宋体" w:cstheme="minorBidi"/>
+          <w:kern w:val="2"/>
+          <w:lang w:val="en-US" w:eastAsia="zh-CN"/>
+        </w:rPr>
+        <w:instrText xml:space="preserve"> PAGEREF _Toc1979092472 </w:instrText>
+      </w:r>
+      <w:r>
+        <w:rPr>
+          <w:rFonts w:ascii="Times New Roman" w:hAnsi="Times New Roman" w:eastAsia="宋体" w:cstheme="minorBidi"/>
+          <w:kern w:val="2"/>
+          <w:lang w:val="en-US" w:eastAsia="zh-CN"/>
+        </w:rPr>
+        <w:fldChar w:fldCharType="separate"/>
+      </w:r>
+      <w:r>
+        <w:rPr>
+          <w:rFonts w:ascii="Times New Roman" w:hAnsi="Times New Roman" w:eastAsia="宋体" w:cstheme="minorBidi"/>
+          <w:kern w:val="2"/>
+          <w:lang w:val="en-US" w:eastAsia="zh-CN"/>
+        </w:rPr>
+        <w:t>V</w:t>
       </w:r>
       <w:r>
         <w:rPr>
@@ -586,7 +889,7 @@
           <w:kern w:val="2"/>
           <w:lang w:val="en-US" w:eastAsia="zh-CN"/>
         </w:rPr>
-        <w:instrText xml:space="preserve"> HYPERLINK \l _Toc1198962618 </w:instrText>
+        <w:instrText xml:space="preserve"> HYPERLINK \l _Toc28155995 </w:instrText>
       </w:r>
       <w:r>
         <w:rPr>
@@ -598,11 +901,11 @@
       </w:r>
       <w:r>
         <w:rPr>
-          <w:rFonts w:hint="default" w:ascii="Times New Roman" w:hAnsi="Times New Roman" w:eastAsia="宋体" w:cstheme="minorBidi"/>
-          <w:kern w:val="2"/>
-          <w:lang w:val="en-US" w:eastAsia="zh-CN"/>
-        </w:rPr>
-        <w:t>负载均衡配置</w:t>
+          <w:rFonts w:ascii="Times New Roman" w:hAnsi="Times New Roman" w:eastAsia="宋体" w:cstheme="minorBidi"/>
+          <w:kern w:val="2"/>
+          <w:lang w:val="en-US" w:eastAsia="zh-CN"/>
+        </w:rPr>
+        <w:t>Tomcat的Cluster</w:t>
       </w:r>
       <w:r>
         <w:rPr>
@@ -626,7 +929,7 @@
           <w:kern w:val="2"/>
           <w:lang w:val="en-US" w:eastAsia="zh-CN"/>
         </w:rPr>
-        <w:instrText xml:space="preserve"> PAGEREF _Toc1198962618 </w:instrText>
+        <w:instrText xml:space="preserve"> PAGEREF _Toc28155995 </w:instrText>
       </w:r>
       <w:r>
         <w:rPr>
@@ -642,7 +945,7 @@
           <w:kern w:val="2"/>
           <w:lang w:val="en-US" w:eastAsia="zh-CN"/>
         </w:rPr>
-        <w:t>I</w:t>
+        <w:t>一</w:t>
       </w:r>
       <w:r>
         <w:rPr>
@@ -663,7 +966,7 @@
     </w:p>
     <w:p>
       <w:pPr>
-        <w:pStyle w:val="7"/>
+        <w:pStyle w:val="8"/>
         <w:tabs>
           <w:tab w:val="right" w:leader="dot" w:pos="8306"/>
         </w:tabs>
@@ -687,7 +990,7 @@
           <w:kern w:val="2"/>
           <w:lang w:val="en-US" w:eastAsia="zh-CN"/>
         </w:rPr>
-        <w:instrText xml:space="preserve"> HYPERLINK \l _Toc632758806 </w:instrText>
+        <w:instrText xml:space="preserve"> HYPERLINK \l _Toc1909140417 </w:instrText>
       </w:r>
       <w:r>
         <w:rPr>
@@ -703,7 +1006,7 @@
           <w:kern w:val="2"/>
           <w:lang w:val="en-US" w:eastAsia="zh-CN"/>
         </w:rPr>
-        <w:t>基于Nginx的负载均衡</w:t>
+        <w:t>Apache和Cluster的结合使用</w:t>
       </w:r>
       <w:r>
         <w:rPr>
@@ -727,7 +1030,7 @@
           <w:kern w:val="2"/>
           <w:lang w:val="en-US" w:eastAsia="zh-CN"/>
         </w:rPr>
-        <w:instrText xml:space="preserve"> PAGEREF _Toc632758806 </w:instrText>
+        <w:instrText xml:space="preserve"> PAGEREF _Toc1909140417 </w:instrText>
       </w:r>
       <w:r>
         <w:rPr>
@@ -743,7 +1046,7 @@
           <w:kern w:val="2"/>
           <w:lang w:val="en-US" w:eastAsia="zh-CN"/>
         </w:rPr>
-        <w:t>I</w:t>
+        <w:t>①</w:t>
       </w:r>
       <w:r>
         <w:rPr>
@@ -764,7 +1067,7 @@
     </w:p>
     <w:p>
       <w:pPr>
-        <w:pStyle w:val="7"/>
+        <w:pStyle w:val="8"/>
         <w:tabs>
           <w:tab w:val="right" w:leader="dot" w:pos="8306"/>
         </w:tabs>
@@ -788,7 +1091,7 @@
           <w:kern w:val="2"/>
           <w:lang w:val="en-US" w:eastAsia="zh-CN"/>
         </w:rPr>
-        <w:instrText xml:space="preserve"> HYPERLINK \l _Toc763952131 </w:instrText>
+        <w:instrText xml:space="preserve"> HYPERLINK \l _Toc989230083 </w:instrText>
       </w:r>
       <w:r>
         <w:rPr>
@@ -804,7 +1107,7 @@
           <w:kern w:val="2"/>
           <w:lang w:val="en-US" w:eastAsia="zh-CN"/>
         </w:rPr>
-        <w:t>Tomcat的Cluster</w:t>
+        <w:t>Nginx和Cluster的结合使用</w:t>
       </w:r>
       <w:r>
         <w:rPr>
@@ -828,7 +1131,7 @@
           <w:kern w:val="2"/>
           <w:lang w:val="en-US" w:eastAsia="zh-CN"/>
         </w:rPr>
-        <w:instrText xml:space="preserve"> PAGEREF _Toc763952131 </w:instrText>
+        <w:instrText xml:space="preserve"> PAGEREF _Toc989230083 </w:instrText>
       </w:r>
       <w:r>
         <w:rPr>
@@ -844,7 +1147,7 @@
           <w:kern w:val="2"/>
           <w:lang w:val="en-US" w:eastAsia="zh-CN"/>
         </w:rPr>
-        <w:t>二</w:t>
+        <w:t>②</w:t>
       </w:r>
       <w:r>
         <w:rPr>
@@ -865,7 +1168,7 @@
     </w:p>
     <w:p>
       <w:pPr>
-        <w:pStyle w:val="7"/>
+        <w:pStyle w:val="8"/>
         <w:tabs>
           <w:tab w:val="right" w:leader="dot" w:pos="8306"/>
         </w:tabs>
@@ -889,7 +1192,7 @@
           <w:kern w:val="2"/>
           <w:lang w:val="en-US" w:eastAsia="zh-CN"/>
         </w:rPr>
-        <w:instrText xml:space="preserve"> HYPERLINK \l _Toc1073985136 </w:instrText>
+        <w:instrText xml:space="preserve"> HYPERLINK \l _Toc201017646 </w:instrText>
       </w:r>
       <w:r>
         <w:rPr>
@@ -905,7 +1208,7 @@
           <w:kern w:val="2"/>
           <w:lang w:val="en-US" w:eastAsia="zh-CN"/>
         </w:rPr>
-        <w:t>Apache和Cluster的结合使用</w:t>
+        <w:t>使用Memcached管理Session</w:t>
       </w:r>
       <w:r>
         <w:rPr>
@@ -929,7 +1232,7 @@
           <w:kern w:val="2"/>
           <w:lang w:val="en-US" w:eastAsia="zh-CN"/>
         </w:rPr>
-        <w:instrText xml:space="preserve"> PAGEREF _Toc1073985136 </w:instrText>
+        <w:instrText xml:space="preserve"> PAGEREF _Toc201017646 </w:instrText>
       </w:r>
       <w:r>
         <w:rPr>
@@ -945,209 +1248,7 @@
           <w:kern w:val="2"/>
           <w:lang w:val="en-US" w:eastAsia="zh-CN"/>
         </w:rPr>
-        <w:t>①</w:t>
-      </w:r>
-      <w:r>
-        <w:rPr>
-          <w:rFonts w:ascii="Times New Roman" w:hAnsi="Times New Roman" w:eastAsia="宋体" w:cstheme="minorBidi"/>
-          <w:kern w:val="2"/>
-          <w:lang w:val="en-US" w:eastAsia="zh-CN"/>
-        </w:rPr>
-        <w:fldChar w:fldCharType="end"/>
-      </w:r>
-      <w:r>
-        <w:rPr>
-          <w:rFonts w:ascii="Times New Roman" w:hAnsi="Times New Roman" w:eastAsia="宋体" w:cstheme="minorBidi"/>
-          <w:kern w:val="2"/>
-          <w:lang w:val="en-US" w:eastAsia="zh-CN"/>
-        </w:rPr>
-        <w:fldChar w:fldCharType="end"/>
-      </w:r>
-    </w:p>
-    <w:p>
-      <w:pPr>
-        <w:pStyle w:val="7"/>
-        <w:tabs>
-          <w:tab w:val="right" w:leader="dot" w:pos="8306"/>
-        </w:tabs>
-        <w:rPr>
-          <w:rFonts w:ascii="Times New Roman" w:hAnsi="Times New Roman" w:eastAsia="宋体" w:cstheme="minorBidi"/>
-          <w:kern w:val="2"/>
-          <w:lang w:val="en-US" w:eastAsia="zh-CN"/>
-        </w:rPr>
-      </w:pPr>
-      <w:r>
-        <w:rPr>
-          <w:rFonts w:ascii="Times New Roman" w:hAnsi="Times New Roman" w:eastAsia="宋体" w:cstheme="minorBidi"/>
-          <w:kern w:val="2"/>
-          <w:lang w:val="en-US" w:eastAsia="zh-CN"/>
-        </w:rPr>
-        <w:fldChar w:fldCharType="begin"/>
-      </w:r>
-      <w:r>
-        <w:rPr>
-          <w:rFonts w:ascii="Times New Roman" w:hAnsi="Times New Roman" w:eastAsia="宋体" w:cstheme="minorBidi"/>
-          <w:kern w:val="2"/>
-          <w:lang w:val="en-US" w:eastAsia="zh-CN"/>
-        </w:rPr>
-        <w:instrText xml:space="preserve"> HYPERLINK \l _Toc420618909 </w:instrText>
-      </w:r>
-      <w:r>
-        <w:rPr>
-          <w:rFonts w:ascii="Times New Roman" w:hAnsi="Times New Roman" w:eastAsia="宋体" w:cstheme="minorBidi"/>
-          <w:kern w:val="2"/>
-          <w:lang w:val="en-US" w:eastAsia="zh-CN"/>
-        </w:rPr>
-        <w:fldChar w:fldCharType="separate"/>
-      </w:r>
-      <w:r>
-        <w:rPr>
-          <w:rFonts w:ascii="Times New Roman" w:hAnsi="Times New Roman" w:eastAsia="宋体" w:cstheme="minorBidi"/>
-          <w:kern w:val="2"/>
-          <w:lang w:val="en-US" w:eastAsia="zh-CN"/>
-        </w:rPr>
-        <w:t>Nginx和Cluster的结合使用</w:t>
-      </w:r>
-      <w:r>
-        <w:rPr>
-          <w:rFonts w:ascii="Times New Roman" w:hAnsi="Times New Roman" w:eastAsia="宋体" w:cstheme="minorBidi"/>
-          <w:kern w:val="2"/>
-          <w:lang w:val="en-US" w:eastAsia="zh-CN"/>
-        </w:rPr>
-        <w:tab/>
-      </w:r>
-      <w:r>
-        <w:rPr>
-          <w:rFonts w:ascii="Times New Roman" w:hAnsi="Times New Roman" w:eastAsia="宋体" w:cstheme="minorBidi"/>
-          <w:kern w:val="2"/>
-          <w:lang w:val="en-US" w:eastAsia="zh-CN"/>
-        </w:rPr>
-        <w:fldChar w:fldCharType="begin"/>
-      </w:r>
-      <w:r>
-        <w:rPr>
-          <w:rFonts w:ascii="Times New Roman" w:hAnsi="Times New Roman" w:eastAsia="宋体" w:cstheme="minorBidi"/>
-          <w:kern w:val="2"/>
-          <w:lang w:val="en-US" w:eastAsia="zh-CN"/>
-        </w:rPr>
-        <w:instrText xml:space="preserve"> PAGEREF _Toc420618909 </w:instrText>
-      </w:r>
-      <w:r>
-        <w:rPr>
-          <w:rFonts w:ascii="Times New Roman" w:hAnsi="Times New Roman" w:eastAsia="宋体" w:cstheme="minorBidi"/>
-          <w:kern w:val="2"/>
-          <w:lang w:val="en-US" w:eastAsia="zh-CN"/>
-        </w:rPr>
-        <w:fldChar w:fldCharType="separate"/>
-      </w:r>
-      <w:r>
-        <w:rPr>
-          <w:rFonts w:ascii="Times New Roman" w:hAnsi="Times New Roman" w:eastAsia="宋体" w:cstheme="minorBidi"/>
-          <w:kern w:val="2"/>
-          <w:lang w:val="en-US" w:eastAsia="zh-CN"/>
-        </w:rPr>
-        <w:t>①</w:t>
-      </w:r>
-      <w:r>
-        <w:rPr>
-          <w:rFonts w:ascii="Times New Roman" w:hAnsi="Times New Roman" w:eastAsia="宋体" w:cstheme="minorBidi"/>
-          <w:kern w:val="2"/>
-          <w:lang w:val="en-US" w:eastAsia="zh-CN"/>
-        </w:rPr>
-        <w:fldChar w:fldCharType="end"/>
-      </w:r>
-      <w:r>
-        <w:rPr>
-          <w:rFonts w:ascii="Times New Roman" w:hAnsi="Times New Roman" w:eastAsia="宋体" w:cstheme="minorBidi"/>
-          <w:kern w:val="2"/>
-          <w:lang w:val="en-US" w:eastAsia="zh-CN"/>
-        </w:rPr>
-        <w:fldChar w:fldCharType="end"/>
-      </w:r>
-    </w:p>
-    <w:p>
-      <w:pPr>
-        <w:pStyle w:val="7"/>
-        <w:tabs>
-          <w:tab w:val="right" w:leader="dot" w:pos="8306"/>
-        </w:tabs>
-        <w:rPr>
-          <w:rFonts w:ascii="Times New Roman" w:hAnsi="Times New Roman" w:eastAsia="宋体" w:cstheme="minorBidi"/>
-          <w:kern w:val="2"/>
-          <w:lang w:val="en-US" w:eastAsia="zh-CN"/>
-        </w:rPr>
-      </w:pPr>
-      <w:r>
-        <w:rPr>
-          <w:rFonts w:ascii="Times New Roman" w:hAnsi="Times New Roman" w:eastAsia="宋体" w:cstheme="minorBidi"/>
-          <w:kern w:val="2"/>
-          <w:lang w:val="en-US" w:eastAsia="zh-CN"/>
-        </w:rPr>
-        <w:fldChar w:fldCharType="begin"/>
-      </w:r>
-      <w:r>
-        <w:rPr>
-          <w:rFonts w:ascii="Times New Roman" w:hAnsi="Times New Roman" w:eastAsia="宋体" w:cstheme="minorBidi"/>
-          <w:kern w:val="2"/>
-          <w:lang w:val="en-US" w:eastAsia="zh-CN"/>
-        </w:rPr>
-        <w:instrText xml:space="preserve"> HYPERLINK \l _Toc112062285 </w:instrText>
-      </w:r>
-      <w:r>
-        <w:rPr>
-          <w:rFonts w:ascii="Times New Roman" w:hAnsi="Times New Roman" w:eastAsia="宋体" w:cstheme="minorBidi"/>
-          <w:kern w:val="2"/>
-          <w:lang w:val="en-US" w:eastAsia="zh-CN"/>
-        </w:rPr>
-        <w:fldChar w:fldCharType="separate"/>
-      </w:r>
-      <w:r>
-        <w:rPr>
-          <w:rFonts w:ascii="Times New Roman" w:hAnsi="Times New Roman" w:eastAsia="宋体" w:cstheme="minorBidi"/>
-          <w:kern w:val="2"/>
-          <w:lang w:val="en-US" w:eastAsia="zh-CN"/>
-        </w:rPr>
-        <w:t>使用Memcached管理Session</w:t>
-      </w:r>
-      <w:r>
-        <w:rPr>
-          <w:rFonts w:ascii="Times New Roman" w:hAnsi="Times New Roman" w:eastAsia="宋体" w:cstheme="minorBidi"/>
-          <w:kern w:val="2"/>
-          <w:lang w:val="en-US" w:eastAsia="zh-CN"/>
-        </w:rPr>
-        <w:tab/>
-      </w:r>
-      <w:r>
-        <w:rPr>
-          <w:rFonts w:ascii="Times New Roman" w:hAnsi="Times New Roman" w:eastAsia="宋体" w:cstheme="minorBidi"/>
-          <w:kern w:val="2"/>
-          <w:lang w:val="en-US" w:eastAsia="zh-CN"/>
-        </w:rPr>
-        <w:fldChar w:fldCharType="begin"/>
-      </w:r>
-      <w:r>
-        <w:rPr>
-          <w:rFonts w:ascii="Times New Roman" w:hAnsi="Times New Roman" w:eastAsia="宋体" w:cstheme="minorBidi"/>
-          <w:kern w:val="2"/>
-          <w:lang w:val="en-US" w:eastAsia="zh-CN"/>
-        </w:rPr>
-        <w:instrText xml:space="preserve"> PAGEREF _Toc112062285 </w:instrText>
-      </w:r>
-      <w:r>
-        <w:rPr>
-          <w:rFonts w:ascii="Times New Roman" w:hAnsi="Times New Roman" w:eastAsia="宋体" w:cstheme="minorBidi"/>
-          <w:kern w:val="2"/>
-          <w:lang w:val="en-US" w:eastAsia="zh-CN"/>
-        </w:rPr>
-        <w:fldChar w:fldCharType="separate"/>
-      </w:r>
-      <w:r>
-        <w:rPr>
-          <w:rFonts w:ascii="Times New Roman" w:hAnsi="Times New Roman" w:eastAsia="宋体" w:cstheme="minorBidi"/>
-          <w:kern w:val="2"/>
-          <w:lang w:val="en-US" w:eastAsia="zh-CN"/>
-        </w:rPr>
-        <w:t>- 2 -</w:t>
+        <w:t>- 1 -</w:t>
       </w:r>
       <w:r>
         <w:rPr>
@@ -1201,7 +1302,7 @@
         <w:pStyle w:val="2"/>
         <w:jc w:val="center"/>
       </w:pPr>
-      <w:bookmarkStart w:id="1" w:name="_Toc672281403"/>
+      <w:bookmarkStart w:id="1" w:name="_Toc937108590"/>
       <w:r>
         <w:t>前言</w:t>
       </w:r>
@@ -1213,10 +1314,7 @@
         <w:ind w:left="0" w:leftChars="0" w:firstLine="420" w:firstLineChars="200"/>
       </w:pPr>
       <w:r>
-        <w:t>随着类似电商的高并发应用越来越多，一台服务器已经远远无法满足应用的需求。本文就从实际应用出发，讲解集群、分布式应用、负载均衡的各个知识点</w:t>
-      </w:r>
-      <w:r>
-        <w:t>。</w:t>
+        <w:t>随着类似电商的高并发应用越来越多，一台服务器已经远远无法满足应用的需求。本文就从实际应用出发，讲解集群、分布式应用、负载均衡的各个知识点。</w:t>
       </w:r>
     </w:p>
     <w:p>
@@ -1305,19 +1403,36 @@
       <w:pPr>
         <w:pStyle w:val="2"/>
       </w:pPr>
-      <w:bookmarkStart w:id="2" w:name="_Toc269649665"/>
-      <w:r>
-        <w:t>基于</w:t>
-      </w:r>
-      <w:r>
-        <w:t>Apache</w:t>
-      </w:r>
-      <w:r>
-        <w:t>的负载均衡</w:t>
+      <w:bookmarkStart w:id="2" w:name="_Toc1371681090"/>
+      <w:r>
+        <w:t>负载均衡</w:t>
       </w:r>
       <w:bookmarkEnd w:id="2"/>
     </w:p>
     <w:p>
+      <w:pPr/>
+      <w:r>
+        <w:t>负载均衡，是指如果一台Tomcat服务器不能满足业务需求的时候，同时启用多台Tomcat来处理业务。</w:t>
+      </w:r>
+    </w:p>
+    <w:p>
+      <w:pPr/>
+      <w:r>
+        <w:t>但是即使有多台Tomcat服务器，对于互联网来讲，也只能有一个入口，因为太多的入口用户是无法选择的，必须有可靠的负载分配机制，通过一个统一的入口，把业务分配到合适的服务器上面进行处理。</w:t>
+      </w:r>
+    </w:p>
+    <w:p>
+      <w:pPr>
+        <w:pStyle w:val="3"/>
+      </w:pPr>
+      <w:bookmarkStart w:id="3" w:name="_Toc692791680"/>
+      <w:r>
+        <w:t>基于Apache的负载均衡</w:t>
+      </w:r>
+      <w:bookmarkEnd w:id="3"/>
+    </w:p>
+    <w:p>
+      <w:pPr/>
       <w:r>
         <w:t>Apache是一个软件基金会的名称，这个软件基金会下面，有很多的开源软件。其中的HTTP服务器就是名为Apache httpd，应用非常广，最早是应用在Unix、Linux系统上的，后来移植到了Windows，几乎统治了所有的开源HTTP服务器市场。</w:t>
       </w:r>
@@ -1351,7 +1466,7 @@
       </w:r>
       <w:r>
         <w:rPr>
-          <w:rStyle w:val="10"/>
+          <w:rStyle w:val="11"/>
           <w:rFonts w:hint="eastAsia"/>
         </w:rPr>
         <w:t>http://httpd.apache.org/</w:t>
@@ -1410,19 +1525,19 @@
     </w:p>
     <w:p>
       <w:pPr>
-        <w:pStyle w:val="3"/>
-        <w:rPr>
-          <w:rFonts w:hint="default"/>
-        </w:rPr>
-      </w:pPr>
-      <w:bookmarkStart w:id="3" w:name="_Toc2137551267"/>
+        <w:pStyle w:val="4"/>
+        <w:rPr>
+          <w:rFonts w:hint="default"/>
+        </w:rPr>
+      </w:pPr>
+      <w:bookmarkStart w:id="4" w:name="_Toc1252223935"/>
       <w:r>
         <w:rPr>
           <w:rFonts w:hint="default"/>
         </w:rPr>
         <w:t>Apache安装和启动</w:t>
       </w:r>
-      <w:bookmarkEnd w:id="3"/>
+      <w:bookmarkEnd w:id="4"/>
     </w:p>
     <w:p>
       <w:pPr>
@@ -1439,7 +1554,7 @@
     </w:p>
     <w:tbl>
       <w:tblPr>
-        <w:tblStyle w:val="12"/>
+        <w:tblStyle w:val="13"/>
         <w:tblW w:w="8522" w:type="dxa"/>
         <w:tblInd w:w="0" w:type="dxa"/>
         <w:tblBorders>
@@ -1453,7 +1568,9 @@
         <w:shd w:val="clear" w:color="00B050" w:fill="FFFFFF" w:themeFill="background1"/>
         <w:tblLayout w:type="fixed"/>
         <w:tblCellMar>
+          <w:top w:w="0" w:type="dxa"/>
           <w:left w:w="108" w:type="dxa"/>
+          <w:bottom w:w="0" w:type="dxa"/>
           <w:right w:w="108" w:type="dxa"/>
         </w:tblCellMar>
       </w:tblPr>
@@ -1512,6 +1629,7 @@
     </w:p>
     <w:tbl>
       <w:tblPr>
+        <w:tblStyle w:val="12"/>
         <w:tblW w:w="8056" w:type="dxa"/>
         <w:tblInd w:w="0" w:type="dxa"/>
         <w:tblBorders>
@@ -1522,7 +1640,7 @@
           <w:insideH w:val="none" w:color="auto" w:sz="0" w:space="0"/>
           <w:insideV w:val="none" w:color="auto" w:sz="0" w:space="0"/>
         </w:tblBorders>
-        <w:shd w:val="clear"/>
+        <w:shd w:val="clear" w:color="auto" w:fill="auto"/>
         <w:tblLayout w:type="fixed"/>
         <w:tblCellMar>
           <w:top w:w="15" w:type="dxa"/>
@@ -1542,7 +1660,7 @@
         <w:tc>
           <w:tcPr>
             <w:tcW w:w="2168" w:type="dxa"/>
-            <w:shd w:val="clear"/>
+            <w:shd w:val="clear" w:color="auto" w:fill="auto"/>
             <w:vAlign w:val="center"/>
           </w:tcPr>
           <w:p>
@@ -1564,7 +1682,7 @@
         <w:tc>
           <w:tcPr>
             <w:tcW w:w="5888" w:type="dxa"/>
-            <w:shd w:val="clear"/>
+            <w:shd w:val="clear" w:color="auto" w:fill="auto"/>
             <w:vAlign w:val="center"/>
           </w:tcPr>
           <w:p>
@@ -1592,7 +1710,7 @@
         <w:tc>
           <w:tcPr>
             <w:tcW w:w="2168" w:type="dxa"/>
-            <w:shd w:val="clear"/>
+            <w:shd w:val="clear" w:color="auto" w:fill="auto"/>
             <w:vAlign w:val="center"/>
           </w:tcPr>
           <w:p>
@@ -1614,7 +1732,7 @@
         <w:tc>
           <w:tcPr>
             <w:tcW w:w="5888" w:type="dxa"/>
-            <w:shd w:val="clear"/>
+            <w:shd w:val="clear" w:color="auto" w:fill="auto"/>
             <w:vAlign w:val="center"/>
           </w:tcPr>
           <w:p>
@@ -1642,7 +1760,7 @@
         <w:tc>
           <w:tcPr>
             <w:tcW w:w="2168" w:type="dxa"/>
-            <w:shd w:val="clear"/>
+            <w:shd w:val="clear" w:color="auto" w:fill="auto"/>
             <w:vAlign w:val="center"/>
           </w:tcPr>
           <w:p>
@@ -1665,7 +1783,7 @@
         <w:tc>
           <w:tcPr>
             <w:tcW w:w="5888" w:type="dxa"/>
-            <w:shd w:val="clear"/>
+            <w:shd w:val="clear" w:color="auto" w:fill="auto"/>
             <w:vAlign w:val="center"/>
           </w:tcPr>
           <w:p>
@@ -1693,7 +1811,7 @@
         <w:tc>
           <w:tcPr>
             <w:tcW w:w="2168" w:type="dxa"/>
-            <w:shd w:val="clear"/>
+            <w:shd w:val="clear" w:color="auto" w:fill="auto"/>
             <w:vAlign w:val="center"/>
           </w:tcPr>
           <w:p>
@@ -1716,7 +1834,7 @@
         <w:tc>
           <w:tcPr>
             <w:tcW w:w="5888" w:type="dxa"/>
-            <w:shd w:val="clear"/>
+            <w:shd w:val="clear" w:color="auto" w:fill="auto"/>
             <w:vAlign w:val="center"/>
           </w:tcPr>
           <w:p>
@@ -1744,7 +1862,7 @@
         <w:tc>
           <w:tcPr>
             <w:tcW w:w="2168" w:type="dxa"/>
-            <w:shd w:val="clear"/>
+            <w:shd w:val="clear" w:color="auto" w:fill="auto"/>
             <w:vAlign w:val="center"/>
           </w:tcPr>
           <w:p>
@@ -1767,7 +1885,7 @@
         <w:tc>
           <w:tcPr>
             <w:tcW w:w="5888" w:type="dxa"/>
-            <w:shd w:val="clear"/>
+            <w:shd w:val="clear" w:color="auto" w:fill="auto"/>
             <w:vAlign w:val="center"/>
           </w:tcPr>
           <w:p>
@@ -1795,7 +1913,7 @@
         <w:tc>
           <w:tcPr>
             <w:tcW w:w="2168" w:type="dxa"/>
-            <w:shd w:val="clear"/>
+            <w:shd w:val="clear" w:color="auto" w:fill="auto"/>
             <w:vAlign w:val="center"/>
           </w:tcPr>
           <w:p>
@@ -1818,7 +1936,7 @@
         <w:tc>
           <w:tcPr>
             <w:tcW w:w="5888" w:type="dxa"/>
-            <w:shd w:val="clear"/>
+            <w:shd w:val="clear" w:color="auto" w:fill="auto"/>
             <w:vAlign w:val="center"/>
           </w:tcPr>
           <w:p>
@@ -1846,7 +1964,7 @@
         <w:tc>
           <w:tcPr>
             <w:tcW w:w="2168" w:type="dxa"/>
-            <w:shd w:val="clear"/>
+            <w:shd w:val="clear" w:color="auto" w:fill="auto"/>
             <w:vAlign w:val="center"/>
           </w:tcPr>
           <w:p>
@@ -1869,7 +1987,7 @@
         <w:tc>
           <w:tcPr>
             <w:tcW w:w="5888" w:type="dxa"/>
-            <w:shd w:val="clear"/>
+            <w:shd w:val="clear" w:color="auto" w:fill="auto"/>
             <w:vAlign w:val="center"/>
           </w:tcPr>
           <w:p>
@@ -1897,7 +2015,7 @@
         <w:tc>
           <w:tcPr>
             <w:tcW w:w="2168" w:type="dxa"/>
-            <w:shd w:val="clear"/>
+            <w:shd w:val="clear" w:color="auto" w:fill="auto"/>
             <w:vAlign w:val="center"/>
           </w:tcPr>
           <w:p>
@@ -1920,7 +2038,7 @@
         <w:tc>
           <w:tcPr>
             <w:tcW w:w="5888" w:type="dxa"/>
-            <w:shd w:val="clear"/>
+            <w:shd w:val="clear" w:color="auto" w:fill="auto"/>
             <w:vAlign w:val="center"/>
           </w:tcPr>
           <w:p>
@@ -1948,7 +2066,7 @@
         <w:tc>
           <w:tcPr>
             <w:tcW w:w="2168" w:type="dxa"/>
-            <w:shd w:val="clear"/>
+            <w:shd w:val="clear" w:color="auto" w:fill="auto"/>
             <w:vAlign w:val="center"/>
           </w:tcPr>
           <w:p>
@@ -1971,7 +2089,7 @@
         <w:tc>
           <w:tcPr>
             <w:tcW w:w="5888" w:type="dxa"/>
-            <w:shd w:val="clear"/>
+            <w:shd w:val="clear" w:color="auto" w:fill="auto"/>
             <w:vAlign w:val="center"/>
           </w:tcPr>
           <w:p>
@@ -1999,7 +2117,7 @@
         <w:tc>
           <w:tcPr>
             <w:tcW w:w="2168" w:type="dxa"/>
-            <w:shd w:val="clear"/>
+            <w:shd w:val="clear" w:color="auto" w:fill="auto"/>
             <w:vAlign w:val="center"/>
           </w:tcPr>
           <w:p>
@@ -2022,7 +2140,7 @@
         <w:tc>
           <w:tcPr>
             <w:tcW w:w="5888" w:type="dxa"/>
-            <w:shd w:val="clear"/>
+            <w:shd w:val="clear" w:color="auto" w:fill="auto"/>
             <w:vAlign w:val="center"/>
           </w:tcPr>
           <w:p>
@@ -2057,50 +2175,2297 @@
           <w:rFonts w:hint="default"/>
         </w:rPr>
       </w:pPr>
-      <w:bookmarkStart w:id="11" w:name="_GoBack"/>
-      <w:bookmarkEnd w:id="11"/>
+      <w:r>
+        <w:rPr>
+          <w:rFonts w:hint="default"/>
+        </w:rPr>
+        <w:t>之后使用的时候，首先会需要在mods-available里面创建加载模块，然后把配置文件链接到mods-enabled目录。接着还要在sites-available里面创建一个站点，用于表示tomcat，并且把文件链接到sites-enabled目录。</w:t>
+      </w:r>
+    </w:p>
+    <w:p>
+      <w:pPr>
+        <w:rPr>
+          <w:rFonts w:hint="default"/>
+        </w:rPr>
+      </w:pPr>
+      <w:r>
+        <w:rPr>
+          <w:rFonts w:hint="default"/>
+        </w:rPr>
+        <w:t>现在需要安装好多个Tomcat，在这个示例里面，只考虑一台服务器里面的多个Tomcat实例。这和多台服务器上面的情况配置是一样的。</w:t>
+      </w:r>
+    </w:p>
+    <w:p>
+      <w:pPr>
+        <w:rPr>
+          <w:rFonts w:hint="default"/>
+        </w:rPr>
+      </w:pPr>
+    </w:p>
+    <w:p>
+      <w:pPr>
+        <w:pStyle w:val="4"/>
+        <w:rPr>
+          <w:rFonts w:hint="default"/>
+        </w:rPr>
+      </w:pPr>
+      <w:bookmarkStart w:id="5" w:name="_Toc1131301844"/>
+      <w:r>
+        <w:rPr>
+          <w:rFonts w:hint="default"/>
+        </w:rPr>
+        <w:t>Tomcat安装和启动</w:t>
+      </w:r>
+      <w:bookmarkEnd w:id="5"/>
+    </w:p>
+    <w:p>
+      <w:pPr>
+        <w:rPr>
+          <w:rFonts w:hint="default"/>
+        </w:rPr>
+      </w:pPr>
+      <w:r>
+        <w:rPr>
+          <w:rFonts w:hint="default"/>
+        </w:rPr>
+        <w:t>Tomcat解压以后就能够使用，不需要做任何的配置，但是前提是系统要先配置好JAVA_HOME环境变量。这里把Tomcat放到 /usr/local/tomat 目录下解压缩。</w:t>
+      </w:r>
+    </w:p>
+    <w:p>
+      <w:pPr>
+        <w:rPr>
+          <w:rFonts w:hint="default"/>
+        </w:rPr>
+      </w:pPr>
+      <w:r>
+        <w:rPr>
+          <w:rFonts w:hint="default"/>
+        </w:rPr>
+        <w:t>Tomcat直接复制了三个，分别是tomcat1、tomcat2、tomcat3。默认情况下，Tomcat需要三个端口，分别是8005、8009、8080，那么此时就通过修改server.xml的方式把这三个端口分别改掉。</w:t>
+      </w:r>
+    </w:p>
+    <w:p>
+      <w:pPr>
+        <w:rPr>
+          <w:rFonts w:hint="default"/>
+        </w:rPr>
+      </w:pPr>
+      <w:r>
+        <w:rPr>
+          <w:rFonts w:hint="default"/>
+        </w:rPr>
+        <w:t>我这里改的比较有规律，tomcat1的端口全部是81开头、tomcat2的全部82开头，同样tomcat3的则是83开头。</w:t>
+      </w:r>
+    </w:p>
+    <w:p>
+      <w:pPr>
+        <w:rPr>
+          <w:rFonts w:hint="default"/>
+        </w:rPr>
+      </w:pPr>
+      <w:r>
+        <w:rPr>
+          <w:rFonts w:hint="default"/>
+        </w:rPr>
+        <w:t>同时在这三个tomcat所在的目录，创建了一个 start-tomcat.sh 文件，用于同时启动三个Tomcat。</w:t>
+      </w:r>
+    </w:p>
+    <w:p>
+      <w:pPr>
+        <w:rPr>
+          <w:rFonts w:hint="default"/>
+        </w:rPr>
+      </w:pPr>
+      <w:r>
+        <w:rPr>
+          <w:rFonts w:hint="default"/>
+        </w:rPr>
+        <w:t>目录结构</w:t>
+      </w:r>
+    </w:p>
+    <w:tbl>
+      <w:tblPr>
+        <w:tblStyle w:val="13"/>
+        <w:tblW w:w="8522" w:type="dxa"/>
+        <w:tblInd w:w="0" w:type="dxa"/>
+        <w:tblBorders>
+          <w:top w:val="single" w:color="auto" w:sz="4" w:space="0"/>
+          <w:left w:val="single" w:color="auto" w:sz="4" w:space="0"/>
+          <w:bottom w:val="single" w:color="auto" w:sz="4" w:space="0"/>
+          <w:right w:val="single" w:color="auto" w:sz="4" w:space="0"/>
+          <w:insideH w:val="single" w:color="auto" w:sz="4" w:space="0"/>
+          <w:insideV w:val="single" w:color="auto" w:sz="4" w:space="0"/>
+        </w:tblBorders>
+        <w:shd w:val="clear" w:color="00B050" w:fill="FFFFFF" w:themeFill="background1"/>
+        <w:tblLayout w:type="fixed"/>
+        <w:tblCellMar>
+          <w:top w:w="0" w:type="dxa"/>
+          <w:left w:w="108" w:type="dxa"/>
+          <w:bottom w:w="0" w:type="dxa"/>
+          <w:right w:w="108" w:type="dxa"/>
+        </w:tblCellMar>
+      </w:tblPr>
+      <w:tblGrid>
+        <w:gridCol w:w="8522"/>
+      </w:tblGrid>
+      <w:tr>
+        <w:trPr>
+          <w:trHeight w:val="2771" w:hRule="atLeast"/>
+        </w:trPr>
+        <w:tc>
+          <w:tcPr>
+            <w:tcW w:w="8522" w:type="dxa"/>
+            <w:shd w:val="clear" w:color="00B050" w:fill="FFFFFF" w:themeFill="background1"/>
+            <w:vAlign w:val="top"/>
+          </w:tcPr>
+          <w:p>
+            <w:pPr>
+              <w:ind w:left="0" w:leftChars="0" w:firstLine="0" w:firstLineChars="0"/>
+              <w:rPr>
+                <w:rFonts w:hint="default"/>
+                <w:vertAlign w:val="baseline"/>
+              </w:rPr>
+            </w:pPr>
+            <w:r>
+              <w:rPr>
+                <w:rFonts w:hint="default"/>
+                <w:vertAlign w:val="baseline"/>
+              </w:rPr>
+              <w:t>lwq@fkjava:/usr/local/tomcat$ ls -l</w:t>
+            </w:r>
+          </w:p>
+          <w:p>
+            <w:pPr>
+              <w:ind w:left="0" w:leftChars="0" w:firstLine="0" w:firstLineChars="0"/>
+              <w:rPr>
+                <w:rFonts w:hint="default"/>
+                <w:vertAlign w:val="baseline"/>
+              </w:rPr>
+            </w:pPr>
+            <w:r>
+              <w:rPr>
+                <w:rFonts w:hint="default"/>
+                <w:vertAlign w:val="baseline"/>
+              </w:rPr>
+              <w:t>total 20</w:t>
+            </w:r>
+          </w:p>
+          <w:p>
+            <w:pPr>
+              <w:ind w:left="0" w:leftChars="0" w:firstLine="0" w:firstLineChars="0"/>
+              <w:rPr>
+                <w:rFonts w:hint="default"/>
+                <w:vertAlign w:val="baseline"/>
+              </w:rPr>
+            </w:pPr>
+            <w:r>
+              <w:rPr>
+                <w:rFonts w:hint="default"/>
+                <w:vertAlign w:val="baseline"/>
+              </w:rPr>
+              <w:t>-rwxrw-r-- 1 lwq lwq   96 Aug  7 22:53 start-tomcat.sh</w:t>
+            </w:r>
+          </w:p>
+          <w:p>
+            <w:pPr>
+              <w:ind w:left="0" w:leftChars="0" w:firstLine="0" w:firstLineChars="0"/>
+              <w:rPr>
+                <w:rFonts w:hint="default"/>
+                <w:vertAlign w:val="baseline"/>
+              </w:rPr>
+            </w:pPr>
+            <w:r>
+              <w:rPr>
+                <w:rFonts w:hint="default"/>
+                <w:vertAlign w:val="baseline"/>
+              </w:rPr>
+              <w:t>-rwxrw-r-- 1 lwq lwq   93 Aug  7 23:09 stop-tomcat.sh</w:t>
+            </w:r>
+          </w:p>
+          <w:p>
+            <w:pPr>
+              <w:ind w:left="0" w:leftChars="0" w:firstLine="0" w:firstLineChars="0"/>
+              <w:rPr>
+                <w:rFonts w:hint="default"/>
+                <w:vertAlign w:val="baseline"/>
+              </w:rPr>
+            </w:pPr>
+            <w:r>
+              <w:rPr>
+                <w:rFonts w:hint="default"/>
+                <w:vertAlign w:val="baseline"/>
+              </w:rPr>
+              <w:t>drwxrwxr-x 9 lwq lwq 4096 Aug  7 22:47 tomcat1</w:t>
+            </w:r>
+          </w:p>
+          <w:p>
+            <w:pPr>
+              <w:ind w:left="0" w:leftChars="0" w:firstLine="0" w:firstLineChars="0"/>
+              <w:rPr>
+                <w:rFonts w:hint="default"/>
+                <w:vertAlign w:val="baseline"/>
+              </w:rPr>
+            </w:pPr>
+            <w:r>
+              <w:rPr>
+                <w:rFonts w:hint="default"/>
+                <w:vertAlign w:val="baseline"/>
+              </w:rPr>
+              <w:t>drwxrwxr-x 9 lwq lwq 4096 Aug  7 22:47 tomcat2</w:t>
+            </w:r>
+          </w:p>
+          <w:p>
+            <w:pPr>
+              <w:ind w:left="0" w:leftChars="0" w:firstLine="0" w:firstLineChars="0"/>
+              <w:rPr>
+                <w:rFonts w:hint="default"/>
+                <w:vertAlign w:val="baseline"/>
+              </w:rPr>
+            </w:pPr>
+            <w:r>
+              <w:rPr>
+                <w:rFonts w:hint="default"/>
+                <w:vertAlign w:val="baseline"/>
+              </w:rPr>
+              <w:t>drwxrwxr-x 9 lwq lwq 4096 Aug  7 22:47 tomcat3</w:t>
+            </w:r>
+          </w:p>
+          <w:p>
+            <w:pPr>
+              <w:ind w:left="0" w:leftChars="0" w:firstLine="0" w:firstLineChars="0"/>
+              <w:rPr>
+                <w:rFonts w:hint="default"/>
+                <w:vertAlign w:val="baseline"/>
+              </w:rPr>
+            </w:pPr>
+            <w:r>
+              <w:rPr>
+                <w:rFonts w:hint="default"/>
+                <w:vertAlign w:val="baseline"/>
+              </w:rPr>
+              <w:t xml:space="preserve">lwq@fkjava:/usr/local/tomcat$ </w:t>
+            </w:r>
+          </w:p>
+        </w:tc>
+      </w:tr>
+    </w:tbl>
+    <w:p>
+      <w:pPr>
+        <w:rPr>
+          <w:rFonts w:hint="default"/>
+        </w:rPr>
+      </w:pPr>
+    </w:p>
+    <w:p>
+      <w:pPr>
+        <w:rPr>
+          <w:rFonts w:hint="default"/>
+        </w:rPr>
+      </w:pPr>
+      <w:r>
+        <w:rPr>
+          <w:rFonts w:hint="default"/>
+        </w:rPr>
+        <w:t>启动脚本</w:t>
+      </w:r>
+    </w:p>
+    <w:tbl>
+      <w:tblPr>
+        <w:tblStyle w:val="13"/>
+        <w:tblW w:w="8522" w:type="dxa"/>
+        <w:tblInd w:w="0" w:type="dxa"/>
+        <w:tblBorders>
+          <w:top w:val="single" w:color="auto" w:sz="4" w:space="0"/>
+          <w:left w:val="single" w:color="auto" w:sz="4" w:space="0"/>
+          <w:bottom w:val="single" w:color="auto" w:sz="4" w:space="0"/>
+          <w:right w:val="single" w:color="auto" w:sz="4" w:space="0"/>
+          <w:insideH w:val="single" w:color="auto" w:sz="4" w:space="0"/>
+          <w:insideV w:val="single" w:color="auto" w:sz="4" w:space="0"/>
+        </w:tblBorders>
+        <w:tblLayout w:type="fixed"/>
+        <w:tblCellMar>
+          <w:top w:w="0" w:type="dxa"/>
+          <w:left w:w="108" w:type="dxa"/>
+          <w:bottom w:w="0" w:type="dxa"/>
+          <w:right w:w="108" w:type="dxa"/>
+        </w:tblCellMar>
+      </w:tblPr>
+      <w:tblGrid>
+        <w:gridCol w:w="8522"/>
+      </w:tblGrid>
+      <w:tr>
+        <w:tc>
+          <w:tcPr>
+            <w:tcW w:w="8522" w:type="dxa"/>
+          </w:tcPr>
+          <w:p>
+            <w:pPr>
+              <w:ind w:left="0" w:leftChars="0" w:firstLine="0" w:firstLineChars="0"/>
+              <w:rPr>
+                <w:rFonts w:hint="default"/>
+                <w:vertAlign w:val="baseline"/>
+              </w:rPr>
+            </w:pPr>
+            <w:r>
+              <w:rPr>
+                <w:rFonts w:hint="default"/>
+                <w:vertAlign w:val="baseline"/>
+              </w:rPr>
+              <w:t xml:space="preserve">lwq@iZ94do94mv6Z:~$ cat /usr/local/tomcat/start-tomcat.sh </w:t>
+            </w:r>
+          </w:p>
+          <w:p>
+            <w:pPr>
+              <w:ind w:left="0" w:leftChars="0" w:firstLine="0" w:firstLineChars="0"/>
+              <w:rPr>
+                <w:rFonts w:hint="default"/>
+                <w:vertAlign w:val="baseline"/>
+              </w:rPr>
+            </w:pPr>
+            <w:r>
+              <w:rPr>
+                <w:rFonts w:hint="default"/>
+                <w:vertAlign w:val="baseline"/>
+              </w:rPr>
+              <w:t>./tomcat1/bin/catalina.sh start</w:t>
+            </w:r>
+          </w:p>
+          <w:p>
+            <w:pPr>
+              <w:ind w:left="0" w:leftChars="0" w:firstLine="0" w:firstLineChars="0"/>
+              <w:rPr>
+                <w:rFonts w:hint="default"/>
+                <w:vertAlign w:val="baseline"/>
+              </w:rPr>
+            </w:pPr>
+            <w:r>
+              <w:rPr>
+                <w:rFonts w:hint="default"/>
+                <w:vertAlign w:val="baseline"/>
+              </w:rPr>
+              <w:t>./tomcat2/bin/catalina.sh start</w:t>
+            </w:r>
+          </w:p>
+          <w:p>
+            <w:pPr>
+              <w:ind w:left="0" w:leftChars="0" w:firstLine="0" w:firstLineChars="0"/>
+              <w:rPr>
+                <w:rFonts w:hint="default"/>
+                <w:vertAlign w:val="baseline"/>
+              </w:rPr>
+            </w:pPr>
+            <w:r>
+              <w:rPr>
+                <w:rFonts w:hint="default"/>
+                <w:vertAlign w:val="baseline"/>
+              </w:rPr>
+              <w:t>./tomcat3/bin/catalina.sh start</w:t>
+            </w:r>
+          </w:p>
+        </w:tc>
+      </w:tr>
+    </w:tbl>
+    <w:p>
+      <w:pPr>
+        <w:rPr>
+          <w:rFonts w:hint="default"/>
+        </w:rPr>
+      </w:pPr>
+    </w:p>
+    <w:p>
+      <w:pPr>
+        <w:pStyle w:val="4"/>
+        <w:rPr>
+          <w:rFonts w:hint="default"/>
+        </w:rPr>
+      </w:pPr>
+      <w:bookmarkStart w:id="6" w:name="_Toc412468244"/>
+      <w:r>
+        <w:rPr>
+          <w:rFonts w:hint="default"/>
+        </w:rPr>
+        <w:t>负载均衡配置</w:t>
+      </w:r>
+      <w:bookmarkEnd w:id="6"/>
+    </w:p>
+    <w:p>
+      <w:pPr>
+        <w:rPr>
+          <w:rFonts w:hint="default"/>
+        </w:rPr>
+      </w:pPr>
+      <w:r>
+        <w:rPr>
+          <w:rFonts w:hint="default"/>
+        </w:rPr>
+        <w:t>通过apache来对tomcat进行负载均衡，有两种方式，分别是JK、反向代理。而其中JK协议是早期的、并且配置比较复杂，后来基本上都只是使用反向代理。</w:t>
+      </w:r>
+    </w:p>
+    <w:p>
+      <w:pPr>
+        <w:ind w:left="420" w:leftChars="0"/>
+        <w:rPr>
+          <w:rFonts w:hint="default"/>
+        </w:rPr>
+      </w:pPr>
+      <w:r>
+        <w:rPr>
+          <w:rFonts w:hint="default"/>
+        </w:rPr>
+        <w:t>反向代理：当Tomcat不能被浏览器直接访问的时候，需要通过一个代理服务器来访问服务器。具体过程是：先访问到前置服务器，然后由前置服务器把请求转发给实际的Tomcat。那么这个前置服务器就是我们在这里使用的apache服务器。</w:t>
+      </w:r>
+    </w:p>
+    <w:p>
+      <w:pPr>
+        <w:ind w:left="420" w:leftChars="0"/>
+        <w:rPr>
+          <w:rFonts w:hint="default"/>
+        </w:rPr>
+      </w:pPr>
+      <w:r>
+        <w:rPr>
+          <w:rFonts w:hint="default"/>
+        </w:rPr>
+        <w:t>具体的反向代理过程通过下图示意。</w:t>
+      </w:r>
+    </w:p>
+    <w:p>
+      <w:pPr>
+        <w:ind w:left="0" w:leftChars="0" w:firstLine="0" w:firstLineChars="0"/>
+      </w:pPr>
+      <w:r>
+        <w:drawing>
+          <wp:inline distT="0" distB="0" distL="114300" distR="114300">
+            <wp:extent cx="5133340" cy="2085975"/>
+            <wp:effectExtent l="0" t="0" r="10160" b="9525"/>
+            <wp:docPr id="1" name="图片 1"/>
+            <wp:cNvGraphicFramePr>
+              <a:graphicFrameLocks xmlns:a="http://schemas.openxmlformats.org/drawingml/2006/main" noChangeAspect="1"/>
+            </wp:cNvGraphicFramePr>
+            <a:graphic xmlns:a="http://schemas.openxmlformats.org/drawingml/2006/main">
+              <a:graphicData uri="http://schemas.openxmlformats.org/drawingml/2006/picture">
+                <pic:pic xmlns:pic="http://schemas.openxmlformats.org/drawingml/2006/picture">
+                  <pic:nvPicPr>
+                    <pic:cNvPr id="1" name="图片 1"/>
+                    <pic:cNvPicPr>
+                      <a:picLocks noChangeAspect="1"/>
+                    </pic:cNvPicPr>
+                  </pic:nvPicPr>
+                  <pic:blipFill>
+                    <a:blip r:embed="rId11"/>
+                    <a:stretch>
+                      <a:fillRect/>
+                    </a:stretch>
+                  </pic:blipFill>
+                  <pic:spPr>
+                    <a:xfrm>
+                      <a:off x="0" y="0"/>
+                      <a:ext cx="5133340" cy="2085975"/>
+                    </a:xfrm>
+                    <a:prstGeom prst="rect">
+                      <a:avLst/>
+                    </a:prstGeom>
+                    <a:noFill/>
+                    <a:ln w="9525">
+                      <a:noFill/>
+                      <a:miter/>
+                    </a:ln>
+                  </pic:spPr>
+                </pic:pic>
+              </a:graphicData>
+            </a:graphic>
+          </wp:inline>
+        </w:drawing>
+      </w:r>
+    </w:p>
+    <w:p>
+      <w:pPr>
+        <w:rPr>
+          <w:rFonts w:hint="default"/>
+        </w:rPr>
+      </w:pPr>
+    </w:p>
+    <w:p>
+      <w:pPr>
+        <w:ind w:left="420" w:leftChars="0"/>
+        <w:rPr>
+          <w:rFonts w:hint="default"/>
+        </w:rPr>
+      </w:pPr>
+      <w:r>
+        <w:rPr>
+          <w:rFonts w:hint="default"/>
+        </w:rPr>
+        <w:t>Apache支持两种方式和Tomcat进行反向代理，一种是基于HTTP的、另外一种则是基于AJP协议的。其中AJP协议的方式性能会比较好。这里两种方式分开讲。</w:t>
+      </w:r>
+    </w:p>
+    <w:p>
+      <w:pPr>
+        <w:ind w:left="420" w:leftChars="0"/>
+        <w:rPr>
+          <w:rFonts w:hint="default"/>
+        </w:rPr>
+      </w:pPr>
+      <w:r>
+        <w:rPr>
+          <w:rFonts w:hint="default"/>
+          <w:b/>
+          <w:bCs/>
+        </w:rPr>
+        <w:t>基于HTTP的反向代理</w:t>
+      </w:r>
+    </w:p>
+    <w:p>
+      <w:pPr>
+        <w:numPr>
+          <w:ilvl w:val="0"/>
+          <w:numId w:val="2"/>
+        </w:numPr>
+        <w:tabs>
+          <w:tab w:val="left" w:pos="420"/>
+        </w:tabs>
+        <w:ind w:left="420" w:leftChars="0" w:hanging="420" w:firstLineChars="0"/>
+        <w:rPr>
+          <w:rFonts w:hint="default"/>
+        </w:rPr>
+      </w:pPr>
+      <w:r>
+        <w:rPr>
+          <w:rFonts w:hint="default"/>
+        </w:rPr>
+        <w:t>加载模块</w:t>
+      </w:r>
+    </w:p>
+    <w:tbl>
+      <w:tblPr>
+        <w:tblStyle w:val="13"/>
+        <w:tblW w:w="8522" w:type="dxa"/>
+        <w:tblInd w:w="0" w:type="dxa"/>
+        <w:tblBorders>
+          <w:top w:val="single" w:color="auto" w:sz="4" w:space="0"/>
+          <w:left w:val="single" w:color="auto" w:sz="4" w:space="0"/>
+          <w:bottom w:val="single" w:color="auto" w:sz="4" w:space="0"/>
+          <w:right w:val="single" w:color="auto" w:sz="4" w:space="0"/>
+          <w:insideH w:val="single" w:color="auto" w:sz="4" w:space="0"/>
+          <w:insideV w:val="single" w:color="auto" w:sz="4" w:space="0"/>
+        </w:tblBorders>
+        <w:tblLayout w:type="fixed"/>
+        <w:tblCellMar>
+          <w:top w:w="0" w:type="dxa"/>
+          <w:left w:w="108" w:type="dxa"/>
+          <w:bottom w:w="0" w:type="dxa"/>
+          <w:right w:w="108" w:type="dxa"/>
+        </w:tblCellMar>
+      </w:tblPr>
+      <w:tblGrid>
+        <w:gridCol w:w="8522"/>
+      </w:tblGrid>
+      <w:tr>
+        <w:tc>
+          <w:tcPr>
+            <w:tcW w:w="8522" w:type="dxa"/>
+          </w:tcPr>
+          <w:p>
+            <w:pPr>
+              <w:ind w:left="0" w:leftChars="0" w:firstLine="0" w:firstLineChars="0"/>
+              <w:rPr>
+                <w:rFonts w:hint="default"/>
+                <w:vertAlign w:val="baseline"/>
+              </w:rPr>
+            </w:pPr>
+            <w:r>
+              <w:rPr>
+                <w:rFonts w:hint="default"/>
+                <w:vertAlign w:val="baseline"/>
+              </w:rPr>
+              <w:t>#Ubuntu 里面使用apt-get方式安装的apache，所有的模块都已经有了</w:t>
+            </w:r>
+          </w:p>
+          <w:p>
+            <w:pPr>
+              <w:ind w:left="0" w:leftChars="0" w:firstLine="0" w:firstLineChars="0"/>
+              <w:rPr>
+                <w:rFonts w:hint="default"/>
+                <w:vertAlign w:val="baseline"/>
+              </w:rPr>
+            </w:pPr>
+            <w:r>
+              <w:rPr>
+                <w:rFonts w:hint="default"/>
+                <w:vertAlign w:val="baseline"/>
+              </w:rPr>
+              <w:t>#现在只需要在 /etc/apache2/mods-enabled 目录里面，创建对应配置的链接即可</w:t>
+            </w:r>
+          </w:p>
+          <w:p>
+            <w:pPr>
+              <w:ind w:left="0" w:leftChars="0" w:firstLine="0" w:firstLineChars="0"/>
+              <w:rPr>
+                <w:rFonts w:hint="default"/>
+                <w:vertAlign w:val="baseline"/>
+              </w:rPr>
+            </w:pPr>
+            <w:r>
+              <w:rPr>
+                <w:rFonts w:hint="default"/>
+                <w:vertAlign w:val="baseline"/>
+              </w:rPr>
+              <w:t>#下面的命令在 /etc/apache2/modes-enabled 目录下面执行</w:t>
+            </w:r>
+          </w:p>
+          <w:p>
+            <w:pPr>
+              <w:ind w:left="0" w:leftChars="0" w:firstLine="0" w:firstLineChars="0"/>
+              <w:rPr>
+                <w:rFonts w:hint="default"/>
+                <w:vertAlign w:val="baseline"/>
+              </w:rPr>
+            </w:pPr>
+            <w:r>
+              <w:rPr>
+                <w:rFonts w:hint="default"/>
+                <w:vertAlign w:val="baseline"/>
+              </w:rPr>
+              <w:t>sudo ln -s ../mods-available/proxy.load proxy.load</w:t>
+            </w:r>
+          </w:p>
+          <w:p>
+            <w:pPr>
+              <w:ind w:left="0" w:leftChars="0" w:firstLine="0" w:firstLineChars="0"/>
+              <w:rPr>
+                <w:rFonts w:hint="default"/>
+                <w:vertAlign w:val="baseline"/>
+              </w:rPr>
+            </w:pPr>
+            <w:r>
+              <w:rPr>
+                <w:rFonts w:hint="default"/>
+                <w:vertAlign w:val="baseline"/>
+              </w:rPr>
+              <w:t>sudo ln -s ../mods-available/proxy_</w:t>
+            </w:r>
+            <w:r>
+              <w:rPr>
+                <w:rFonts w:hint="default"/>
+                <w:vertAlign w:val="baseline"/>
+              </w:rPr>
+              <w:t>http</w:t>
+            </w:r>
+            <w:r>
+              <w:rPr>
+                <w:rFonts w:hint="default"/>
+                <w:vertAlign w:val="baseline"/>
+              </w:rPr>
+              <w:t>.load proxy_</w:t>
+            </w:r>
+            <w:r>
+              <w:rPr>
+                <w:rFonts w:hint="default"/>
+                <w:vertAlign w:val="baseline"/>
+              </w:rPr>
+              <w:t>http</w:t>
+            </w:r>
+            <w:r>
+              <w:rPr>
+                <w:rFonts w:hint="default"/>
+                <w:vertAlign w:val="baseline"/>
+              </w:rPr>
+              <w:t>.load</w:t>
+            </w:r>
+          </w:p>
+        </w:tc>
+      </w:tr>
+    </w:tbl>
+    <w:p>
+      <w:pPr>
+        <w:ind w:left="420" w:leftChars="0"/>
+        <w:rPr>
+          <w:rFonts w:hint="default"/>
+        </w:rPr>
+      </w:pPr>
+    </w:p>
+    <w:p>
+      <w:pPr>
+        <w:numPr>
+          <w:ilvl w:val="0"/>
+          <w:numId w:val="2"/>
+        </w:numPr>
+        <w:tabs>
+          <w:tab w:val="left" w:pos="420"/>
+        </w:tabs>
+        <w:ind w:left="420" w:leftChars="0" w:hanging="420" w:firstLineChars="0"/>
+        <w:rPr>
+          <w:rFonts w:hint="default"/>
+        </w:rPr>
+      </w:pPr>
+      <w:r>
+        <w:rPr>
+          <w:rFonts w:hint="default"/>
+        </w:rPr>
+        <w:t>创建站点</w:t>
+      </w:r>
+    </w:p>
+    <w:tbl>
+      <w:tblPr>
+        <w:tblStyle w:val="13"/>
+        <w:tblW w:w="8522" w:type="dxa"/>
+        <w:tblInd w:w="0" w:type="dxa"/>
+        <w:tblBorders>
+          <w:top w:val="single" w:color="auto" w:sz="4" w:space="0"/>
+          <w:left w:val="single" w:color="auto" w:sz="4" w:space="0"/>
+          <w:bottom w:val="single" w:color="auto" w:sz="4" w:space="0"/>
+          <w:right w:val="single" w:color="auto" w:sz="4" w:space="0"/>
+          <w:insideH w:val="single" w:color="auto" w:sz="4" w:space="0"/>
+          <w:insideV w:val="single" w:color="auto" w:sz="4" w:space="0"/>
+        </w:tblBorders>
+        <w:tblLayout w:type="fixed"/>
+        <w:tblCellMar>
+          <w:top w:w="0" w:type="dxa"/>
+          <w:left w:w="108" w:type="dxa"/>
+          <w:bottom w:w="0" w:type="dxa"/>
+          <w:right w:w="108" w:type="dxa"/>
+        </w:tblCellMar>
+      </w:tblPr>
+      <w:tblGrid>
+        <w:gridCol w:w="8522"/>
+      </w:tblGrid>
+      <w:tr>
+        <w:tc>
+          <w:tcPr>
+            <w:tcW w:w="8522" w:type="dxa"/>
+          </w:tcPr>
+          <w:p>
+            <w:pPr>
+              <w:ind w:left="0" w:leftChars="0" w:firstLine="0" w:firstLineChars="0"/>
+              <w:rPr>
+                <w:rFonts w:hint="default"/>
+                <w:vertAlign w:val="baseline"/>
+              </w:rPr>
+            </w:pPr>
+            <w:r>
+              <w:rPr>
+                <w:rFonts w:hint="default"/>
+                <w:vertAlign w:val="baseline"/>
+              </w:rPr>
+              <w:t xml:space="preserve">#接着要在 site-available目录下复制创建一个 </w:t>
+            </w:r>
+            <w:r>
+              <w:rPr>
+                <w:rFonts w:hint="default"/>
+                <w:vertAlign w:val="baseline"/>
+              </w:rPr>
+              <w:t>fkjava.com</w:t>
+            </w:r>
+            <w:r>
+              <w:rPr>
+                <w:rFonts w:hint="default"/>
+                <w:vertAlign w:val="baseline"/>
+              </w:rPr>
+              <w:t>.conf 文件，内容如下：</w:t>
+            </w:r>
+          </w:p>
+          <w:p>
+            <w:pPr>
+              <w:ind w:left="0" w:leftChars="0" w:firstLine="0" w:firstLineChars="0"/>
+              <w:rPr>
+                <w:rFonts w:hint="default"/>
+                <w:vertAlign w:val="baseline"/>
+              </w:rPr>
+            </w:pPr>
+            <w:r>
+              <w:rPr>
+                <w:rFonts w:hint="default"/>
+                <w:vertAlign w:val="baseline"/>
+              </w:rPr>
+              <w:t>&lt;VirtualHost *:80&gt;</w:t>
+            </w:r>
+          </w:p>
+          <w:p>
+            <w:pPr>
+              <w:ind w:left="0" w:leftChars="0" w:firstLine="0" w:firstLineChars="0"/>
+              <w:rPr>
+                <w:rFonts w:hint="default"/>
+                <w:vertAlign w:val="baseline"/>
+              </w:rPr>
+            </w:pPr>
+            <w:r>
+              <w:rPr>
+                <w:rFonts w:hint="default"/>
+                <w:vertAlign w:val="baseline"/>
+              </w:rPr>
+              <w:t xml:space="preserve">    #表示如果http头里面的Host为www.fkjava.</w:t>
+            </w:r>
+            <w:r>
+              <w:rPr>
+                <w:rFonts w:hint="default"/>
+                <w:vertAlign w:val="baseline"/>
+              </w:rPr>
+              <w:t>com</w:t>
+            </w:r>
+            <w:r>
+              <w:rPr>
+                <w:rFonts w:hint="default"/>
+                <w:vertAlign w:val="baseline"/>
+              </w:rPr>
+              <w:t>的时候，访问此虚拟主机</w:t>
+            </w:r>
+          </w:p>
+          <w:p>
+            <w:pPr>
+              <w:ind w:left="0" w:leftChars="0" w:firstLine="0" w:firstLineChars="0"/>
+              <w:rPr>
+                <w:rFonts w:hint="default"/>
+                <w:vertAlign w:val="baseline"/>
+              </w:rPr>
+            </w:pPr>
+            <w:r>
+              <w:rPr>
+                <w:rFonts w:hint="default"/>
+                <w:vertAlign w:val="baseline"/>
+              </w:rPr>
+              <w:t xml:space="preserve">    ServerName www.fkjava.</w:t>
+            </w:r>
+            <w:r>
+              <w:rPr>
+                <w:rFonts w:hint="default"/>
+                <w:vertAlign w:val="baseline"/>
+              </w:rPr>
+              <w:t>com</w:t>
+            </w:r>
+          </w:p>
+          <w:p>
+            <w:pPr>
+              <w:ind w:left="0" w:leftChars="0" w:firstLine="0" w:firstLineChars="0"/>
+              <w:rPr>
+                <w:rFonts w:hint="default"/>
+                <w:vertAlign w:val="baseline"/>
+              </w:rPr>
+            </w:pPr>
+          </w:p>
+          <w:p>
+            <w:pPr>
+              <w:ind w:left="0" w:leftChars="0" w:firstLine="0" w:firstLineChars="0"/>
+              <w:rPr>
+                <w:rFonts w:hint="default"/>
+                <w:vertAlign w:val="baseline"/>
+              </w:rPr>
+            </w:pPr>
+            <w:r>
+              <w:rPr>
+                <w:rFonts w:hint="default"/>
+                <w:vertAlign w:val="baseline"/>
+              </w:rPr>
+              <w:t xml:space="preserve">    ServerAdmin luo_wenqiang@qq.com</w:t>
+            </w:r>
+          </w:p>
+          <w:p>
+            <w:pPr>
+              <w:ind w:left="0" w:leftChars="0" w:firstLine="0" w:firstLineChars="0"/>
+              <w:rPr>
+                <w:rFonts w:hint="default"/>
+                <w:vertAlign w:val="baseline"/>
+              </w:rPr>
+            </w:pPr>
+            <w:r>
+              <w:rPr>
+                <w:rFonts w:hint="default"/>
+                <w:vertAlign w:val="baseline"/>
+              </w:rPr>
+              <w:t xml:space="preserve">    ErrorLog ${APACHE_LOG_DIR}/error.log</w:t>
+            </w:r>
+          </w:p>
+          <w:p>
+            <w:pPr>
+              <w:ind w:left="0" w:leftChars="0" w:firstLine="0" w:firstLineChars="0"/>
+              <w:rPr>
+                <w:rFonts w:hint="default"/>
+                <w:vertAlign w:val="baseline"/>
+              </w:rPr>
+            </w:pPr>
+            <w:r>
+              <w:rPr>
+                <w:rFonts w:hint="default"/>
+                <w:vertAlign w:val="baseline"/>
+              </w:rPr>
+              <w:t xml:space="preserve">    CustomLog ${APACHE_LOG_DIR}/access.log combined</w:t>
+            </w:r>
+          </w:p>
+          <w:p>
+            <w:pPr>
+              <w:ind w:left="0" w:leftChars="0" w:firstLine="0" w:firstLineChars="0"/>
+              <w:rPr>
+                <w:rFonts w:hint="default"/>
+                <w:vertAlign w:val="baseline"/>
+              </w:rPr>
+            </w:pPr>
+          </w:p>
+          <w:p>
+            <w:pPr>
+              <w:ind w:left="0" w:leftChars="0" w:firstLine="420" w:firstLineChars="0"/>
+              <w:rPr>
+                <w:rFonts w:hint="default"/>
+                <w:vertAlign w:val="baseline"/>
+              </w:rPr>
+            </w:pPr>
+            <w:r>
+              <w:rPr>
+                <w:rFonts w:hint="default"/>
+                <w:vertAlign w:val="baseline"/>
+              </w:rPr>
+              <w:t>#直接配置ajp代理</w:t>
+            </w:r>
+          </w:p>
+          <w:p>
+            <w:pPr>
+              <w:ind w:left="0" w:leftChars="0" w:firstLine="420" w:firstLineChars="0"/>
+              <w:rPr>
+                <w:rFonts w:hint="default"/>
+                <w:vertAlign w:val="baseline"/>
+              </w:rPr>
+            </w:pPr>
+            <w:r>
+              <w:rPr>
+                <w:rFonts w:hint="default"/>
+                <w:vertAlign w:val="baseline"/>
+              </w:rPr>
+              <w:t># ProxyPass 路径 协议://主机:端口/URI</w:t>
+            </w:r>
+          </w:p>
+          <w:p>
+            <w:pPr>
+              <w:ind w:left="0" w:leftChars="0" w:firstLine="420" w:firstLineChars="0"/>
+              <w:rPr>
+                <w:rFonts w:hint="default"/>
+                <w:vertAlign w:val="baseline"/>
+              </w:rPr>
+            </w:pPr>
+            <w:r>
+              <w:rPr>
+                <w:rFonts w:hint="default"/>
+                <w:vertAlign w:val="baseline"/>
+              </w:rPr>
+              <w:t>ProxyPass / ajp://127.0.0.1:8</w:t>
+            </w:r>
+            <w:r>
+              <w:rPr>
+                <w:rFonts w:hint="default"/>
+                <w:vertAlign w:val="baseline"/>
+              </w:rPr>
+              <w:t>1</w:t>
+            </w:r>
+            <w:r>
+              <w:rPr>
+                <w:rFonts w:hint="default"/>
+                <w:vertAlign w:val="baseline"/>
+              </w:rPr>
+              <w:t>09/</w:t>
+            </w:r>
+          </w:p>
+          <w:p>
+            <w:pPr>
+              <w:ind w:left="0" w:leftChars="0" w:firstLine="420" w:firstLineChars="0"/>
+              <w:rPr>
+                <w:rFonts w:hint="default"/>
+                <w:vertAlign w:val="baseline"/>
+              </w:rPr>
+            </w:pPr>
+            <w:r>
+              <w:rPr>
+                <w:rFonts w:hint="default"/>
+                <w:vertAlign w:val="baseline"/>
+              </w:rPr>
+              <w:t xml:space="preserve"># 所有访问 </w:t>
+            </w:r>
+            <w:r>
+              <w:rPr>
+                <w:rFonts w:hint="default"/>
+                <w:vertAlign w:val="baseline"/>
+              </w:rPr>
+              <w:fldChar w:fldCharType="begin"/>
+            </w:r>
+            <w:r>
+              <w:rPr>
+                <w:rFonts w:hint="default"/>
+                <w:vertAlign w:val="baseline"/>
+              </w:rPr>
+              <w:instrText xml:space="preserve"> HYPERLINK "http://www.fkjava.org" </w:instrText>
+            </w:r>
+            <w:r>
+              <w:rPr>
+                <w:rFonts w:hint="default"/>
+                <w:vertAlign w:val="baseline"/>
+              </w:rPr>
+              <w:fldChar w:fldCharType="separate"/>
+            </w:r>
+            <w:r>
+              <w:rPr>
+                <w:rStyle w:val="11"/>
+                <w:rFonts w:hint="default"/>
+                <w:vertAlign w:val="baseline"/>
+              </w:rPr>
+              <w:t>http://www.fkjava.org</w:t>
+            </w:r>
+            <w:r>
+              <w:rPr>
+                <w:rFonts w:hint="default"/>
+                <w:vertAlign w:val="baseline"/>
+              </w:rPr>
+              <w:fldChar w:fldCharType="end"/>
+            </w:r>
+            <w:r>
+              <w:rPr>
+                <w:rFonts w:hint="default"/>
+                <w:vertAlign w:val="baseline"/>
+              </w:rPr>
+              <w:t xml:space="preserve"> 的请求，都被自动代理转发到 /</w:t>
+            </w:r>
+          </w:p>
+          <w:p>
+            <w:pPr>
+              <w:ind w:left="0" w:leftChars="0" w:firstLine="420" w:firstLineChars="0"/>
+              <w:rPr>
+                <w:rFonts w:hint="default"/>
+                <w:vertAlign w:val="baseline"/>
+              </w:rPr>
+            </w:pPr>
+            <w:r>
+              <w:rPr>
+                <w:rFonts w:hint="default"/>
+                <w:vertAlign w:val="baseline"/>
+              </w:rPr>
+              <w:t># 而这个 / 则是前面 ProxyPass 里面的 /</w:t>
+            </w:r>
+          </w:p>
+          <w:p>
+            <w:pPr>
+              <w:ind w:left="0" w:leftChars="0" w:firstLine="0" w:firstLineChars="0"/>
+              <w:rPr>
+                <w:rFonts w:hint="default"/>
+                <w:vertAlign w:val="baseline"/>
+              </w:rPr>
+            </w:pPr>
+            <w:r>
+              <w:rPr>
+                <w:rFonts w:hint="default"/>
+                <w:vertAlign w:val="baseline"/>
+              </w:rPr>
+              <w:t xml:space="preserve">    ProxyPassReverse / http://www.fkjava.</w:t>
+            </w:r>
+            <w:r>
+              <w:rPr>
+                <w:rFonts w:hint="default"/>
+                <w:vertAlign w:val="baseline"/>
+              </w:rPr>
+              <w:t>com</w:t>
+            </w:r>
+          </w:p>
+          <w:p>
+            <w:pPr>
+              <w:ind w:left="0" w:leftChars="0" w:firstLine="0" w:firstLineChars="0"/>
+              <w:rPr>
+                <w:rFonts w:hint="default"/>
+                <w:vertAlign w:val="baseline"/>
+              </w:rPr>
+            </w:pPr>
+            <w:r>
+              <w:rPr>
+                <w:rFonts w:hint="default"/>
+                <w:vertAlign w:val="baseline"/>
+              </w:rPr>
+              <w:t>&lt;/VirtualHost&gt;</w:t>
+            </w:r>
+          </w:p>
+          <w:p>
+            <w:pPr>
+              <w:ind w:left="0" w:leftChars="0" w:firstLine="0" w:firstLineChars="0"/>
+              <w:rPr>
+                <w:rFonts w:hint="default"/>
+                <w:vertAlign w:val="baseline"/>
+              </w:rPr>
+            </w:pPr>
+          </w:p>
+        </w:tc>
+      </w:tr>
+    </w:tbl>
+    <w:p>
+      <w:pPr>
+        <w:rPr>
+          <w:rFonts w:hint="default"/>
+        </w:rPr>
+      </w:pPr>
+    </w:p>
+    <w:p>
+      <w:pPr>
+        <w:numPr>
+          <w:ilvl w:val="0"/>
+          <w:numId w:val="2"/>
+        </w:numPr>
+        <w:tabs>
+          <w:tab w:val="left" w:pos="420"/>
+        </w:tabs>
+        <w:ind w:left="420" w:leftChars="0" w:hanging="420" w:firstLineChars="0"/>
+        <w:rPr>
+          <w:rFonts w:hint="default"/>
+        </w:rPr>
+      </w:pPr>
+      <w:r>
+        <w:rPr>
+          <w:rFonts w:hint="default"/>
+        </w:rPr>
+        <w:t>激活站点</w:t>
+      </w:r>
+    </w:p>
+    <w:tbl>
+      <w:tblPr>
+        <w:tblStyle w:val="13"/>
+        <w:tblW w:w="8522" w:type="dxa"/>
+        <w:tblInd w:w="0" w:type="dxa"/>
+        <w:tblBorders>
+          <w:top w:val="single" w:color="auto" w:sz="4" w:space="0"/>
+          <w:left w:val="single" w:color="auto" w:sz="4" w:space="0"/>
+          <w:bottom w:val="single" w:color="auto" w:sz="4" w:space="0"/>
+          <w:right w:val="single" w:color="auto" w:sz="4" w:space="0"/>
+          <w:insideH w:val="single" w:color="auto" w:sz="4" w:space="0"/>
+          <w:insideV w:val="single" w:color="auto" w:sz="4" w:space="0"/>
+        </w:tblBorders>
+        <w:tblLayout w:type="fixed"/>
+        <w:tblCellMar>
+          <w:top w:w="0" w:type="dxa"/>
+          <w:left w:w="108" w:type="dxa"/>
+          <w:bottom w:w="0" w:type="dxa"/>
+          <w:right w:w="108" w:type="dxa"/>
+        </w:tblCellMar>
+      </w:tblPr>
+      <w:tblGrid>
+        <w:gridCol w:w="8522"/>
+      </w:tblGrid>
+      <w:tr>
+        <w:tc>
+          <w:tcPr>
+            <w:tcW w:w="8522" w:type="dxa"/>
+          </w:tcPr>
+          <w:p>
+            <w:pPr>
+              <w:ind w:left="0" w:leftChars="0" w:firstLine="0" w:firstLineChars="0"/>
+              <w:rPr>
+                <w:rFonts w:hint="default"/>
+                <w:vertAlign w:val="baseline"/>
+              </w:rPr>
+            </w:pPr>
+            <w:r>
+              <w:rPr>
+                <w:rFonts w:hint="default"/>
+                <w:vertAlign w:val="baseline"/>
+              </w:rPr>
+              <w:t>#和其他的配置一样，站点也是通过创建链接来激活的</w:t>
+            </w:r>
+          </w:p>
+          <w:p>
+            <w:pPr>
+              <w:ind w:left="0" w:leftChars="0" w:firstLine="0" w:firstLineChars="0"/>
+              <w:rPr>
+                <w:rFonts w:hint="default"/>
+                <w:vertAlign w:val="baseline"/>
+              </w:rPr>
+            </w:pPr>
+            <w:r>
+              <w:rPr>
+                <w:rFonts w:hint="default"/>
+                <w:vertAlign w:val="baseline"/>
+              </w:rPr>
+              <w:t>#这样如果要把站点删除，只需要把链接删除掉就可以了。</w:t>
+            </w:r>
+          </w:p>
+          <w:p>
+            <w:pPr>
+              <w:ind w:left="0" w:leftChars="0" w:firstLine="0" w:firstLineChars="0"/>
+              <w:rPr>
+                <w:rFonts w:hint="default"/>
+                <w:vertAlign w:val="baseline"/>
+              </w:rPr>
+            </w:pPr>
+            <w:r>
+              <w:rPr>
+                <w:rFonts w:hint="default"/>
+                <w:vertAlign w:val="baseline"/>
+              </w:rPr>
+              <w:t>#下面的命令在 /etc/apache2/site-enabled 下执行</w:t>
+            </w:r>
+          </w:p>
+          <w:p>
+            <w:pPr>
+              <w:ind w:left="0" w:leftChars="0" w:firstLine="0" w:firstLineChars="0"/>
+              <w:rPr>
+                <w:rFonts w:hint="default"/>
+                <w:vertAlign w:val="baseline"/>
+              </w:rPr>
+            </w:pPr>
+            <w:r>
+              <w:rPr>
+                <w:rFonts w:hint="default"/>
+                <w:vertAlign w:val="baseline"/>
+              </w:rPr>
+              <w:t>sudo ln -s ../sites-available/fkjava.com.conf fkjava.com.conf</w:t>
+            </w:r>
+          </w:p>
+        </w:tc>
+      </w:tr>
+    </w:tbl>
+    <w:p>
+      <w:pPr>
+        <w:rPr>
+          <w:rFonts w:hint="default"/>
+        </w:rPr>
+      </w:pPr>
+    </w:p>
+    <w:p>
+      <w:pPr>
+        <w:rPr>
+          <w:rFonts w:hint="default"/>
+        </w:rPr>
+      </w:pPr>
+      <w:r>
+        <w:rPr>
+          <w:rFonts w:hint="default"/>
+        </w:rPr>
+        <w:t>以上配置是模块化编译的apache里面有效，如果是Windows系统，需要根据不同的发行版来确定配置方式，但是一般可以把内容全部加入到 httpd.conf 文件中。这个是通用的。</w:t>
+      </w:r>
+    </w:p>
+    <w:p>
+      <w:pPr>
+        <w:ind w:left="0" w:leftChars="0" w:firstLine="0" w:firstLineChars="0"/>
+        <w:rPr>
+          <w:rFonts w:hint="default"/>
+        </w:rPr>
+      </w:pPr>
+    </w:p>
+    <w:p>
+      <w:pPr>
+        <w:rPr>
+          <w:rFonts w:hint="default"/>
+        </w:rPr>
+      </w:pPr>
+      <w:r>
+        <w:rPr>
+          <w:rFonts w:hint="default"/>
+        </w:rPr>
+        <w:t>完成以上动作以后，需要修改一下本地的域名解析，用于测试 VirtualHost 能否访问成功。在非Windows系统，通常修改 /etc/hosts 文件，在Windows则修改C:\Windows\System32\devices\etc\hosts文件。增加的内容大约如下：</w:t>
+      </w:r>
+    </w:p>
+    <w:tbl>
+      <w:tblPr>
+        <w:tblStyle w:val="13"/>
+        <w:tblW w:w="8522" w:type="dxa"/>
+        <w:tblInd w:w="0" w:type="dxa"/>
+        <w:tblBorders>
+          <w:top w:val="single" w:color="auto" w:sz="4" w:space="0"/>
+          <w:left w:val="single" w:color="auto" w:sz="4" w:space="0"/>
+          <w:bottom w:val="single" w:color="auto" w:sz="4" w:space="0"/>
+          <w:right w:val="single" w:color="auto" w:sz="4" w:space="0"/>
+          <w:insideH w:val="single" w:color="auto" w:sz="4" w:space="0"/>
+          <w:insideV w:val="single" w:color="auto" w:sz="4" w:space="0"/>
+        </w:tblBorders>
+        <w:tblLayout w:type="fixed"/>
+        <w:tblCellMar>
+          <w:top w:w="0" w:type="dxa"/>
+          <w:left w:w="108" w:type="dxa"/>
+          <w:bottom w:w="0" w:type="dxa"/>
+          <w:right w:w="108" w:type="dxa"/>
+        </w:tblCellMar>
+      </w:tblPr>
+      <w:tblGrid>
+        <w:gridCol w:w="8522"/>
+      </w:tblGrid>
+      <w:tr>
+        <w:tc>
+          <w:tcPr>
+            <w:tcW w:w="8522" w:type="dxa"/>
+          </w:tcPr>
+          <w:p>
+            <w:pPr>
+              <w:ind w:left="0" w:leftChars="0" w:firstLine="0" w:firstLineChars="0"/>
+              <w:rPr>
+                <w:rFonts w:hint="default"/>
+                <w:vertAlign w:val="baseline"/>
+              </w:rPr>
+            </w:pPr>
+            <w:r>
+              <w:rPr>
+                <w:rFonts w:hint="default"/>
+                <w:vertAlign w:val="baseline"/>
+              </w:rPr>
+              <w:t>#格式固定，前面IP，后面域名</w:t>
+            </w:r>
+          </w:p>
+          <w:p>
+            <w:pPr>
+              <w:ind w:left="0" w:leftChars="0" w:firstLine="0" w:firstLineChars="0"/>
+              <w:rPr>
+                <w:rFonts w:hint="default"/>
+                <w:vertAlign w:val="baseline"/>
+              </w:rPr>
+            </w:pPr>
+            <w:r>
+              <w:rPr>
+                <w:rFonts w:hint="default"/>
+                <w:vertAlign w:val="baseline"/>
+              </w:rPr>
+              <w:t>120.76.xx.xx   www.fkjava.</w:t>
+            </w:r>
+            <w:r>
+              <w:rPr>
+                <w:rFonts w:hint="default"/>
+                <w:vertAlign w:val="baseline"/>
+              </w:rPr>
+              <w:t>com</w:t>
+            </w:r>
+          </w:p>
+        </w:tc>
+      </w:tr>
+    </w:tbl>
+    <w:p>
+      <w:pPr>
+        <w:rPr>
+          <w:rFonts w:hint="default"/>
+        </w:rPr>
+      </w:pPr>
+    </w:p>
+    <w:p>
+      <w:pPr>
+        <w:rPr>
+          <w:rFonts w:hint="default"/>
+        </w:rPr>
+      </w:pPr>
+      <w:r>
+        <w:rPr>
+          <w:rFonts w:hint="default"/>
+        </w:rPr>
+        <w:t xml:space="preserve">然后重启apache，并且在浏览器输入 </w:t>
+      </w:r>
+      <w:r>
+        <w:rPr>
+          <w:rFonts w:hint="default"/>
+        </w:rPr>
+        <w:fldChar w:fldCharType="begin"/>
+      </w:r>
+      <w:r>
+        <w:rPr>
+          <w:rFonts w:hint="default"/>
+        </w:rPr>
+        <w:instrText xml:space="preserve"> HYPERLINK "http://www.fkjava.org" </w:instrText>
+      </w:r>
+      <w:r>
+        <w:rPr>
+          <w:rFonts w:hint="default"/>
+        </w:rPr>
+        <w:fldChar w:fldCharType="separate"/>
+      </w:r>
+      <w:r>
+        <w:rPr>
+          <w:rStyle w:val="11"/>
+          <w:rFonts w:hint="default"/>
+        </w:rPr>
+        <w:t>http://www.fkjava.</w:t>
+      </w:r>
+      <w:r>
+        <w:rPr>
+          <w:rStyle w:val="11"/>
+          <w:rFonts w:hint="default"/>
+        </w:rPr>
+        <w:t>com</w:t>
+      </w:r>
+      <w:r>
+        <w:rPr>
+          <w:rFonts w:hint="default"/>
+        </w:rPr>
+        <w:fldChar w:fldCharType="end"/>
+      </w:r>
+      <w:r>
+        <w:rPr>
+          <w:rFonts w:hint="default"/>
+        </w:rPr>
+        <w:t xml:space="preserve"> 即可访问到tomcat了。</w:t>
+      </w:r>
+    </w:p>
+    <w:p>
+      <w:pPr>
+        <w:rPr>
+          <w:rFonts w:hint="default"/>
+        </w:rPr>
+      </w:pPr>
+    </w:p>
+    <w:p>
+      <w:pPr>
+        <w:ind w:left="420" w:leftChars="0"/>
+        <w:rPr>
+          <w:rFonts w:hint="default"/>
+        </w:rPr>
+      </w:pPr>
+      <w:r>
+        <w:rPr>
+          <w:rFonts w:hint="default"/>
+          <w:b/>
+          <w:bCs/>
+        </w:rPr>
+        <w:t>基于AJP的反向代理</w:t>
+      </w:r>
+    </w:p>
+    <w:p>
+      <w:pPr>
+        <w:numPr>
+          <w:ilvl w:val="0"/>
+          <w:numId w:val="2"/>
+        </w:numPr>
+        <w:tabs>
+          <w:tab w:val="left" w:pos="420"/>
+        </w:tabs>
+        <w:ind w:left="420" w:leftChars="0" w:hanging="420" w:firstLineChars="0"/>
+        <w:rPr>
+          <w:rFonts w:hint="default"/>
+        </w:rPr>
+      </w:pPr>
+      <w:r>
+        <w:rPr>
+          <w:rFonts w:hint="default"/>
+        </w:rPr>
+        <w:t>加载模块</w:t>
+      </w:r>
+    </w:p>
+    <w:tbl>
+      <w:tblPr>
+        <w:tblStyle w:val="13"/>
+        <w:tblW w:w="8522" w:type="dxa"/>
+        <w:tblInd w:w="0" w:type="dxa"/>
+        <w:tblBorders>
+          <w:top w:val="single" w:color="auto" w:sz="4" w:space="0"/>
+          <w:left w:val="single" w:color="auto" w:sz="4" w:space="0"/>
+          <w:bottom w:val="single" w:color="auto" w:sz="4" w:space="0"/>
+          <w:right w:val="single" w:color="auto" w:sz="4" w:space="0"/>
+          <w:insideH w:val="single" w:color="auto" w:sz="4" w:space="0"/>
+          <w:insideV w:val="single" w:color="auto" w:sz="4" w:space="0"/>
+        </w:tblBorders>
+        <w:tblLayout w:type="fixed"/>
+        <w:tblCellMar>
+          <w:top w:w="0" w:type="dxa"/>
+          <w:left w:w="108" w:type="dxa"/>
+          <w:bottom w:w="0" w:type="dxa"/>
+          <w:right w:w="108" w:type="dxa"/>
+        </w:tblCellMar>
+      </w:tblPr>
+      <w:tblGrid>
+        <w:gridCol w:w="8522"/>
+      </w:tblGrid>
+      <w:tr>
+        <w:tc>
+          <w:tcPr>
+            <w:tcW w:w="8522" w:type="dxa"/>
+          </w:tcPr>
+          <w:p>
+            <w:pPr>
+              <w:ind w:left="0" w:leftChars="0" w:firstLine="0" w:firstLineChars="0"/>
+              <w:rPr>
+                <w:rFonts w:hint="default"/>
+                <w:vertAlign w:val="baseline"/>
+              </w:rPr>
+            </w:pPr>
+            <w:r>
+              <w:rPr>
+                <w:rFonts w:hint="default"/>
+                <w:vertAlign w:val="baseline"/>
+              </w:rPr>
+              <w:t>#Ubuntu 里面使用apt-get方式安装的apache，所有的模块都已经有了</w:t>
+            </w:r>
+          </w:p>
+          <w:p>
+            <w:pPr>
+              <w:ind w:left="0" w:leftChars="0" w:firstLine="0" w:firstLineChars="0"/>
+              <w:rPr>
+                <w:rFonts w:hint="default"/>
+                <w:vertAlign w:val="baseline"/>
+              </w:rPr>
+            </w:pPr>
+            <w:r>
+              <w:rPr>
+                <w:rFonts w:hint="default"/>
+                <w:vertAlign w:val="baseline"/>
+              </w:rPr>
+              <w:t>#现在只需要在 /etc/apache2/mods-enabled 目录里面，创建对应配置的链接即可</w:t>
+            </w:r>
+          </w:p>
+          <w:p>
+            <w:pPr>
+              <w:ind w:left="0" w:leftChars="0" w:firstLine="0" w:firstLineChars="0"/>
+              <w:rPr>
+                <w:rFonts w:hint="default"/>
+                <w:vertAlign w:val="baseline"/>
+              </w:rPr>
+            </w:pPr>
+            <w:r>
+              <w:rPr>
+                <w:rFonts w:hint="default"/>
+                <w:vertAlign w:val="baseline"/>
+              </w:rPr>
+              <w:t>#下面的命令在 /etc/apache2/modes-enabled 目录下面执行</w:t>
+            </w:r>
+          </w:p>
+          <w:p>
+            <w:pPr>
+              <w:ind w:left="0" w:leftChars="0" w:firstLine="0" w:firstLineChars="0"/>
+              <w:rPr>
+                <w:rFonts w:hint="default"/>
+                <w:vertAlign w:val="baseline"/>
+              </w:rPr>
+            </w:pPr>
+            <w:r>
+              <w:rPr>
+                <w:rFonts w:hint="default"/>
+                <w:vertAlign w:val="baseline"/>
+              </w:rPr>
+              <w:t>sudo ln -s ../mods-available/proxy.load proxy.load</w:t>
+            </w:r>
+          </w:p>
+          <w:p>
+            <w:pPr>
+              <w:ind w:left="0" w:leftChars="0" w:firstLine="0" w:firstLineChars="0"/>
+              <w:rPr>
+                <w:rFonts w:hint="default"/>
+                <w:vertAlign w:val="baseline"/>
+              </w:rPr>
+            </w:pPr>
+            <w:r>
+              <w:rPr>
+                <w:rFonts w:hint="default"/>
+                <w:vertAlign w:val="baseline"/>
+              </w:rPr>
+              <w:t>sudo ln -s ../mods-available/proxy_ajp.load proxy_ajp.load</w:t>
+            </w:r>
+          </w:p>
+        </w:tc>
+      </w:tr>
+    </w:tbl>
+    <w:p>
+      <w:pPr>
+        <w:ind w:left="420" w:leftChars="0"/>
+        <w:rPr>
+          <w:rFonts w:hint="default"/>
+        </w:rPr>
+      </w:pPr>
+    </w:p>
+    <w:p>
+      <w:pPr>
+        <w:numPr>
+          <w:ilvl w:val="0"/>
+          <w:numId w:val="2"/>
+        </w:numPr>
+        <w:tabs>
+          <w:tab w:val="left" w:pos="420"/>
+        </w:tabs>
+        <w:ind w:left="420" w:leftChars="0" w:hanging="420" w:firstLineChars="0"/>
+        <w:rPr>
+          <w:rFonts w:hint="default"/>
+        </w:rPr>
+      </w:pPr>
+      <w:r>
+        <w:rPr>
+          <w:rFonts w:hint="default"/>
+        </w:rPr>
+        <w:t>创建站点</w:t>
+      </w:r>
+    </w:p>
+    <w:tbl>
+      <w:tblPr>
+        <w:tblStyle w:val="13"/>
+        <w:tblW w:w="8522" w:type="dxa"/>
+        <w:tblInd w:w="0" w:type="dxa"/>
+        <w:tblBorders>
+          <w:top w:val="single" w:color="auto" w:sz="4" w:space="0"/>
+          <w:left w:val="single" w:color="auto" w:sz="4" w:space="0"/>
+          <w:bottom w:val="single" w:color="auto" w:sz="4" w:space="0"/>
+          <w:right w:val="single" w:color="auto" w:sz="4" w:space="0"/>
+          <w:insideH w:val="single" w:color="auto" w:sz="4" w:space="0"/>
+          <w:insideV w:val="single" w:color="auto" w:sz="4" w:space="0"/>
+        </w:tblBorders>
+        <w:tblLayout w:type="fixed"/>
+        <w:tblCellMar>
+          <w:top w:w="0" w:type="dxa"/>
+          <w:left w:w="108" w:type="dxa"/>
+          <w:bottom w:w="0" w:type="dxa"/>
+          <w:right w:w="108" w:type="dxa"/>
+        </w:tblCellMar>
+      </w:tblPr>
+      <w:tblGrid>
+        <w:gridCol w:w="8522"/>
+      </w:tblGrid>
+      <w:tr>
+        <w:tc>
+          <w:tcPr>
+            <w:tcW w:w="8522" w:type="dxa"/>
+          </w:tcPr>
+          <w:p>
+            <w:pPr>
+              <w:ind w:left="0" w:leftChars="0" w:firstLine="0" w:firstLineChars="0"/>
+              <w:rPr>
+                <w:rFonts w:hint="default"/>
+                <w:vertAlign w:val="baseline"/>
+              </w:rPr>
+            </w:pPr>
+            <w:r>
+              <w:rPr>
+                <w:rFonts w:hint="default"/>
+                <w:vertAlign w:val="baseline"/>
+              </w:rPr>
+              <w:t xml:space="preserve">#接着要在 site-available目录下复制创建一个 </w:t>
+            </w:r>
+            <w:r>
+              <w:rPr>
+                <w:rFonts w:hint="default"/>
+                <w:vertAlign w:val="baseline"/>
+              </w:rPr>
+              <w:t>fkjava.net</w:t>
+            </w:r>
+            <w:r>
+              <w:rPr>
+                <w:rFonts w:hint="default"/>
+                <w:vertAlign w:val="baseline"/>
+              </w:rPr>
+              <w:t>.conf 文件，内容如下：</w:t>
+            </w:r>
+          </w:p>
+          <w:p>
+            <w:pPr>
+              <w:ind w:left="0" w:leftChars="0" w:firstLine="0" w:firstLineChars="0"/>
+              <w:rPr>
+                <w:rFonts w:hint="default"/>
+                <w:vertAlign w:val="baseline"/>
+              </w:rPr>
+            </w:pPr>
+            <w:r>
+              <w:rPr>
+                <w:rFonts w:hint="default"/>
+                <w:vertAlign w:val="baseline"/>
+              </w:rPr>
+              <w:t>&lt;VirtualHost *:80&gt;</w:t>
+            </w:r>
+          </w:p>
+          <w:p>
+            <w:pPr>
+              <w:ind w:left="0" w:leftChars="0" w:firstLine="0" w:firstLineChars="0"/>
+              <w:rPr>
+                <w:rFonts w:hint="default"/>
+                <w:vertAlign w:val="baseline"/>
+              </w:rPr>
+            </w:pPr>
+            <w:r>
+              <w:rPr>
+                <w:rFonts w:hint="default"/>
+                <w:vertAlign w:val="baseline"/>
+              </w:rPr>
+              <w:t xml:space="preserve">    #表示如果http头里面的Host为www.fkjava.net的时候，访问此虚拟主机</w:t>
+            </w:r>
+          </w:p>
+          <w:p>
+            <w:pPr>
+              <w:ind w:left="0" w:leftChars="0" w:firstLine="0" w:firstLineChars="0"/>
+              <w:rPr>
+                <w:rFonts w:hint="default"/>
+                <w:vertAlign w:val="baseline"/>
+              </w:rPr>
+            </w:pPr>
+            <w:r>
+              <w:rPr>
+                <w:rFonts w:hint="default"/>
+                <w:vertAlign w:val="baseline"/>
+              </w:rPr>
+              <w:t xml:space="preserve">    ServerName www.fkjava.</w:t>
+            </w:r>
+            <w:r>
+              <w:rPr>
+                <w:rFonts w:hint="default"/>
+                <w:vertAlign w:val="baseline"/>
+              </w:rPr>
+              <w:t>net</w:t>
+            </w:r>
+          </w:p>
+          <w:p>
+            <w:pPr>
+              <w:ind w:left="0" w:leftChars="0" w:firstLine="0" w:firstLineChars="0"/>
+              <w:rPr>
+                <w:rFonts w:hint="default"/>
+                <w:vertAlign w:val="baseline"/>
+              </w:rPr>
+            </w:pPr>
+          </w:p>
+          <w:p>
+            <w:pPr>
+              <w:ind w:left="0" w:leftChars="0" w:firstLine="0" w:firstLineChars="0"/>
+              <w:rPr>
+                <w:rFonts w:hint="default"/>
+                <w:vertAlign w:val="baseline"/>
+              </w:rPr>
+            </w:pPr>
+            <w:r>
+              <w:rPr>
+                <w:rFonts w:hint="default"/>
+                <w:vertAlign w:val="baseline"/>
+              </w:rPr>
+              <w:t xml:space="preserve">    ServerAdmin luo_wenqiang@qq.com</w:t>
+            </w:r>
+          </w:p>
+          <w:p>
+            <w:pPr>
+              <w:ind w:left="0" w:leftChars="0" w:firstLine="0" w:firstLineChars="0"/>
+              <w:rPr>
+                <w:rFonts w:hint="default"/>
+                <w:vertAlign w:val="baseline"/>
+              </w:rPr>
+            </w:pPr>
+            <w:r>
+              <w:rPr>
+                <w:rFonts w:hint="default"/>
+                <w:vertAlign w:val="baseline"/>
+              </w:rPr>
+              <w:t xml:space="preserve">    ErrorLog ${APACHE_LOG_DIR}/error.log</w:t>
+            </w:r>
+          </w:p>
+          <w:p>
+            <w:pPr>
+              <w:ind w:left="0" w:leftChars="0" w:firstLine="0" w:firstLineChars="0"/>
+              <w:rPr>
+                <w:rFonts w:hint="default"/>
+                <w:vertAlign w:val="baseline"/>
+              </w:rPr>
+            </w:pPr>
+            <w:r>
+              <w:rPr>
+                <w:rFonts w:hint="default"/>
+                <w:vertAlign w:val="baseline"/>
+              </w:rPr>
+              <w:t xml:space="preserve">    CustomLog ${APACHE_LOG_DIR}/access.log combined</w:t>
+            </w:r>
+          </w:p>
+          <w:p>
+            <w:pPr>
+              <w:ind w:left="0" w:leftChars="0" w:firstLine="0" w:firstLineChars="0"/>
+              <w:rPr>
+                <w:rFonts w:hint="default"/>
+                <w:vertAlign w:val="baseline"/>
+              </w:rPr>
+            </w:pPr>
+          </w:p>
+          <w:p>
+            <w:pPr>
+              <w:ind w:left="0" w:leftChars="0" w:firstLine="420" w:firstLineChars="0"/>
+              <w:rPr>
+                <w:rFonts w:hint="default"/>
+                <w:vertAlign w:val="baseline"/>
+              </w:rPr>
+            </w:pPr>
+            <w:r>
+              <w:rPr>
+                <w:rFonts w:hint="default"/>
+                <w:vertAlign w:val="baseline"/>
+              </w:rPr>
+              <w:t>#直接配置ajp代理</w:t>
+            </w:r>
+          </w:p>
+          <w:p>
+            <w:pPr>
+              <w:ind w:left="0" w:leftChars="0" w:firstLine="420" w:firstLineChars="0"/>
+              <w:rPr>
+                <w:rFonts w:hint="default"/>
+                <w:vertAlign w:val="baseline"/>
+              </w:rPr>
+            </w:pPr>
+            <w:r>
+              <w:rPr>
+                <w:rFonts w:hint="default"/>
+                <w:vertAlign w:val="baseline"/>
+              </w:rPr>
+              <w:t># ProxyPass 路径 协议://主机:端口/URI</w:t>
+            </w:r>
+          </w:p>
+          <w:p>
+            <w:pPr>
+              <w:ind w:left="0" w:leftChars="0" w:firstLine="420" w:firstLineChars="0"/>
+              <w:rPr>
+                <w:rFonts w:hint="default"/>
+                <w:vertAlign w:val="baseline"/>
+              </w:rPr>
+            </w:pPr>
+            <w:r>
+              <w:rPr>
+                <w:rFonts w:hint="default"/>
+                <w:vertAlign w:val="baseline"/>
+              </w:rPr>
+              <w:t>ProxyPass / ajp://127.0.0.1:8</w:t>
+            </w:r>
+            <w:r>
+              <w:rPr>
+                <w:rFonts w:hint="default"/>
+                <w:vertAlign w:val="baseline"/>
+              </w:rPr>
+              <w:t>2</w:t>
+            </w:r>
+            <w:bookmarkStart w:id="12" w:name="_GoBack"/>
+            <w:bookmarkEnd w:id="12"/>
+            <w:r>
+              <w:rPr>
+                <w:rFonts w:hint="default"/>
+                <w:vertAlign w:val="baseline"/>
+              </w:rPr>
+              <w:t>09/</w:t>
+            </w:r>
+          </w:p>
+          <w:p>
+            <w:pPr>
+              <w:ind w:left="0" w:leftChars="0" w:firstLine="420" w:firstLineChars="0"/>
+              <w:rPr>
+                <w:rFonts w:hint="default"/>
+                <w:vertAlign w:val="baseline"/>
+              </w:rPr>
+            </w:pPr>
+            <w:r>
+              <w:rPr>
+                <w:rFonts w:hint="default"/>
+                <w:vertAlign w:val="baseline"/>
+              </w:rPr>
+              <w:t xml:space="preserve"># 所有访问 </w:t>
+            </w:r>
+            <w:r>
+              <w:rPr>
+                <w:rFonts w:hint="default"/>
+                <w:vertAlign w:val="baseline"/>
+              </w:rPr>
+              <w:fldChar w:fldCharType="begin"/>
+            </w:r>
+            <w:r>
+              <w:rPr>
+                <w:rFonts w:hint="default"/>
+                <w:vertAlign w:val="baseline"/>
+              </w:rPr>
+              <w:instrText xml:space="preserve"> HYPERLINK "http://www.fkjava.org" </w:instrText>
+            </w:r>
+            <w:r>
+              <w:rPr>
+                <w:rFonts w:hint="default"/>
+                <w:vertAlign w:val="baseline"/>
+              </w:rPr>
+              <w:fldChar w:fldCharType="separate"/>
+            </w:r>
+            <w:r>
+              <w:rPr>
+                <w:rStyle w:val="11"/>
+                <w:rFonts w:hint="default"/>
+                <w:vertAlign w:val="baseline"/>
+              </w:rPr>
+              <w:t>http://www.fkjava.org</w:t>
+            </w:r>
+            <w:r>
+              <w:rPr>
+                <w:rFonts w:hint="default"/>
+                <w:vertAlign w:val="baseline"/>
+              </w:rPr>
+              <w:fldChar w:fldCharType="end"/>
+            </w:r>
+            <w:r>
+              <w:rPr>
+                <w:rFonts w:hint="default"/>
+                <w:vertAlign w:val="baseline"/>
+              </w:rPr>
+              <w:t xml:space="preserve"> 的请求，都被自动代理转发到 /</w:t>
+            </w:r>
+          </w:p>
+          <w:p>
+            <w:pPr>
+              <w:ind w:left="0" w:leftChars="0" w:firstLine="420" w:firstLineChars="0"/>
+              <w:rPr>
+                <w:rFonts w:hint="default"/>
+                <w:vertAlign w:val="baseline"/>
+              </w:rPr>
+            </w:pPr>
+            <w:r>
+              <w:rPr>
+                <w:rFonts w:hint="default"/>
+                <w:vertAlign w:val="baseline"/>
+              </w:rPr>
+              <w:t># 而这个 / 则是前面 ProxyPass 里面的 /</w:t>
+            </w:r>
+          </w:p>
+          <w:p>
+            <w:pPr>
+              <w:ind w:left="0" w:leftChars="0" w:firstLine="0" w:firstLineChars="0"/>
+              <w:rPr>
+                <w:rFonts w:hint="default"/>
+                <w:vertAlign w:val="baseline"/>
+              </w:rPr>
+            </w:pPr>
+            <w:r>
+              <w:rPr>
+                <w:rFonts w:hint="default"/>
+                <w:vertAlign w:val="baseline"/>
+              </w:rPr>
+              <w:t xml:space="preserve">    ProxyPassReverse / http://www.fkjava.net</w:t>
+            </w:r>
+          </w:p>
+          <w:p>
+            <w:pPr>
+              <w:ind w:left="0" w:leftChars="0" w:firstLine="0" w:firstLineChars="0"/>
+              <w:rPr>
+                <w:rFonts w:hint="default"/>
+                <w:vertAlign w:val="baseline"/>
+              </w:rPr>
+            </w:pPr>
+            <w:r>
+              <w:rPr>
+                <w:rFonts w:hint="default"/>
+                <w:vertAlign w:val="baseline"/>
+              </w:rPr>
+              <w:t>&lt;/VirtualHost&gt;</w:t>
+            </w:r>
+          </w:p>
+          <w:p>
+            <w:pPr>
+              <w:ind w:left="0" w:leftChars="0" w:firstLine="0" w:firstLineChars="0"/>
+              <w:rPr>
+                <w:rFonts w:hint="default"/>
+                <w:vertAlign w:val="baseline"/>
+              </w:rPr>
+            </w:pPr>
+          </w:p>
+        </w:tc>
+      </w:tr>
+    </w:tbl>
+    <w:p>
+      <w:pPr>
+        <w:rPr>
+          <w:rFonts w:hint="default"/>
+        </w:rPr>
+      </w:pPr>
+    </w:p>
+    <w:p>
+      <w:pPr>
+        <w:numPr>
+          <w:ilvl w:val="0"/>
+          <w:numId w:val="2"/>
+        </w:numPr>
+        <w:tabs>
+          <w:tab w:val="left" w:pos="420"/>
+        </w:tabs>
+        <w:ind w:left="420" w:leftChars="0" w:hanging="420" w:firstLineChars="0"/>
+        <w:rPr>
+          <w:rFonts w:hint="default"/>
+        </w:rPr>
+      </w:pPr>
+      <w:r>
+        <w:rPr>
+          <w:rFonts w:hint="default"/>
+        </w:rPr>
+        <w:t>激活站点</w:t>
+      </w:r>
+    </w:p>
+    <w:tbl>
+      <w:tblPr>
+        <w:tblStyle w:val="13"/>
+        <w:tblW w:w="8522" w:type="dxa"/>
+        <w:tblInd w:w="0" w:type="dxa"/>
+        <w:tblBorders>
+          <w:top w:val="single" w:color="auto" w:sz="4" w:space="0"/>
+          <w:left w:val="single" w:color="auto" w:sz="4" w:space="0"/>
+          <w:bottom w:val="single" w:color="auto" w:sz="4" w:space="0"/>
+          <w:right w:val="single" w:color="auto" w:sz="4" w:space="0"/>
+          <w:insideH w:val="single" w:color="auto" w:sz="4" w:space="0"/>
+          <w:insideV w:val="single" w:color="auto" w:sz="4" w:space="0"/>
+        </w:tblBorders>
+        <w:tblLayout w:type="fixed"/>
+        <w:tblCellMar>
+          <w:top w:w="0" w:type="dxa"/>
+          <w:left w:w="108" w:type="dxa"/>
+          <w:bottom w:w="0" w:type="dxa"/>
+          <w:right w:w="108" w:type="dxa"/>
+        </w:tblCellMar>
+      </w:tblPr>
+      <w:tblGrid>
+        <w:gridCol w:w="8522"/>
+      </w:tblGrid>
+      <w:tr>
+        <w:tc>
+          <w:tcPr>
+            <w:tcW w:w="8522" w:type="dxa"/>
+          </w:tcPr>
+          <w:p>
+            <w:pPr>
+              <w:ind w:left="0" w:leftChars="0" w:firstLine="0" w:firstLineChars="0"/>
+              <w:rPr>
+                <w:rFonts w:hint="default"/>
+                <w:vertAlign w:val="baseline"/>
+              </w:rPr>
+            </w:pPr>
+            <w:r>
+              <w:rPr>
+                <w:rFonts w:hint="default"/>
+                <w:vertAlign w:val="baseline"/>
+              </w:rPr>
+              <w:t>#和其他的配置一样，站点也是通过创建链接来激活的</w:t>
+            </w:r>
+          </w:p>
+          <w:p>
+            <w:pPr>
+              <w:ind w:left="0" w:leftChars="0" w:firstLine="0" w:firstLineChars="0"/>
+              <w:rPr>
+                <w:rFonts w:hint="default"/>
+                <w:vertAlign w:val="baseline"/>
+              </w:rPr>
+            </w:pPr>
+            <w:r>
+              <w:rPr>
+                <w:rFonts w:hint="default"/>
+                <w:vertAlign w:val="baseline"/>
+              </w:rPr>
+              <w:t>#这样如果要把站点删除，只需要把链接删除掉就可以了。</w:t>
+            </w:r>
+          </w:p>
+          <w:p>
+            <w:pPr>
+              <w:ind w:left="0" w:leftChars="0" w:firstLine="0" w:firstLineChars="0"/>
+              <w:rPr>
+                <w:rFonts w:hint="default"/>
+                <w:vertAlign w:val="baseline"/>
+              </w:rPr>
+            </w:pPr>
+            <w:r>
+              <w:rPr>
+                <w:rFonts w:hint="default"/>
+                <w:vertAlign w:val="baseline"/>
+              </w:rPr>
+              <w:t>#下面的命令在 /etc/apache2/site-enabled 下执行</w:t>
+            </w:r>
+          </w:p>
+          <w:p>
+            <w:pPr>
+              <w:ind w:left="0" w:leftChars="0" w:firstLine="0" w:firstLineChars="0"/>
+              <w:rPr>
+                <w:rFonts w:hint="default"/>
+                <w:vertAlign w:val="baseline"/>
+              </w:rPr>
+            </w:pPr>
+            <w:r>
+              <w:rPr>
+                <w:rFonts w:hint="default"/>
+                <w:vertAlign w:val="baseline"/>
+              </w:rPr>
+              <w:t>sudo ln -s ../sites-available/</w:t>
+            </w:r>
+            <w:r>
+              <w:rPr>
+                <w:rFonts w:hint="default"/>
+                <w:vertAlign w:val="baseline"/>
+              </w:rPr>
+              <w:t>fkjava.net</w:t>
+            </w:r>
+            <w:r>
+              <w:rPr>
+                <w:rFonts w:hint="default"/>
+                <w:vertAlign w:val="baseline"/>
+              </w:rPr>
+              <w:t xml:space="preserve">.conf </w:t>
+            </w:r>
+            <w:r>
+              <w:rPr>
+                <w:rFonts w:hint="default"/>
+                <w:vertAlign w:val="baseline"/>
+              </w:rPr>
+              <w:t>fkjava.net</w:t>
+            </w:r>
+            <w:r>
+              <w:rPr>
+                <w:rFonts w:hint="default"/>
+                <w:vertAlign w:val="baseline"/>
+              </w:rPr>
+              <w:t>.conf</w:t>
+            </w:r>
+          </w:p>
+        </w:tc>
+      </w:tr>
+    </w:tbl>
+    <w:p>
+      <w:pPr>
+        <w:rPr>
+          <w:rFonts w:hint="default"/>
+        </w:rPr>
+      </w:pPr>
+    </w:p>
+    <w:p>
+      <w:pPr>
+        <w:rPr>
+          <w:rFonts w:hint="default"/>
+        </w:rPr>
+      </w:pPr>
+      <w:r>
+        <w:rPr>
+          <w:rFonts w:hint="default"/>
+        </w:rPr>
+        <w:t>以上配置是模块化编译的apache里面有效，如果是Windows系统，需要根据不同的发行版来确定配置方式，但是一般可以把内容全部加入到 httpd.conf 文件中。这个是通用的。</w:t>
+      </w:r>
+    </w:p>
+    <w:p>
+      <w:pPr>
+        <w:ind w:left="0" w:leftChars="0" w:firstLine="0" w:firstLineChars="0"/>
+        <w:rPr>
+          <w:rFonts w:hint="default"/>
+        </w:rPr>
+      </w:pPr>
+    </w:p>
+    <w:p>
+      <w:pPr>
+        <w:rPr>
+          <w:rFonts w:hint="default"/>
+        </w:rPr>
+      </w:pPr>
+      <w:r>
+        <w:rPr>
+          <w:rFonts w:hint="default"/>
+        </w:rPr>
+        <w:t>完成以上动作以后，需要修改一下本地的域名解析，用于测试 VirtualHost 能否访问成功。在非Windows系统，通常修改 /etc/hosts 文件，在Windows则修改C:\Windows\System32\devices\etc\hosts文件。增加的内容大约如下：</w:t>
+      </w:r>
+    </w:p>
+    <w:tbl>
+      <w:tblPr>
+        <w:tblStyle w:val="13"/>
+        <w:tblW w:w="8522" w:type="dxa"/>
+        <w:tblInd w:w="0" w:type="dxa"/>
+        <w:tblBorders>
+          <w:top w:val="single" w:color="auto" w:sz="4" w:space="0"/>
+          <w:left w:val="single" w:color="auto" w:sz="4" w:space="0"/>
+          <w:bottom w:val="single" w:color="auto" w:sz="4" w:space="0"/>
+          <w:right w:val="single" w:color="auto" w:sz="4" w:space="0"/>
+          <w:insideH w:val="single" w:color="auto" w:sz="4" w:space="0"/>
+          <w:insideV w:val="single" w:color="auto" w:sz="4" w:space="0"/>
+        </w:tblBorders>
+        <w:tblLayout w:type="fixed"/>
+        <w:tblCellMar>
+          <w:top w:w="0" w:type="dxa"/>
+          <w:left w:w="108" w:type="dxa"/>
+          <w:bottom w:w="0" w:type="dxa"/>
+          <w:right w:w="108" w:type="dxa"/>
+        </w:tblCellMar>
+      </w:tblPr>
+      <w:tblGrid>
+        <w:gridCol w:w="8522"/>
+      </w:tblGrid>
+      <w:tr>
+        <w:tc>
+          <w:tcPr>
+            <w:tcW w:w="8522" w:type="dxa"/>
+          </w:tcPr>
+          <w:p>
+            <w:pPr>
+              <w:ind w:left="0" w:leftChars="0" w:firstLine="0" w:firstLineChars="0"/>
+              <w:rPr>
+                <w:rFonts w:hint="default"/>
+                <w:vertAlign w:val="baseline"/>
+              </w:rPr>
+            </w:pPr>
+            <w:r>
+              <w:rPr>
+                <w:rFonts w:hint="default"/>
+                <w:vertAlign w:val="baseline"/>
+              </w:rPr>
+              <w:t>#格式固定，前面IP，后面域名</w:t>
+            </w:r>
+          </w:p>
+          <w:p>
+            <w:pPr>
+              <w:ind w:left="0" w:leftChars="0" w:firstLine="0" w:firstLineChars="0"/>
+              <w:rPr>
+                <w:rFonts w:hint="default"/>
+                <w:vertAlign w:val="baseline"/>
+              </w:rPr>
+            </w:pPr>
+            <w:r>
+              <w:rPr>
+                <w:rFonts w:hint="default"/>
+                <w:vertAlign w:val="baseline"/>
+              </w:rPr>
+              <w:t>120.76.xx.xx   www.fkjava.net</w:t>
+            </w:r>
+          </w:p>
+        </w:tc>
+      </w:tr>
+    </w:tbl>
+    <w:p>
+      <w:pPr>
+        <w:rPr>
+          <w:rFonts w:hint="default"/>
+        </w:rPr>
+      </w:pPr>
+    </w:p>
+    <w:p>
+      <w:pPr>
+        <w:rPr>
+          <w:rFonts w:hint="default"/>
+        </w:rPr>
+      </w:pPr>
+      <w:r>
+        <w:rPr>
+          <w:rFonts w:hint="default"/>
+        </w:rPr>
+        <w:t xml:space="preserve">然后重启apache，并且在浏览器输入 </w:t>
+      </w:r>
+      <w:r>
+        <w:rPr>
+          <w:rFonts w:hint="default"/>
+        </w:rPr>
+        <w:fldChar w:fldCharType="begin"/>
+      </w:r>
+      <w:r>
+        <w:rPr>
+          <w:rFonts w:hint="default"/>
+        </w:rPr>
+        <w:instrText xml:space="preserve"> HYPERLINK "http://www.fkjava.org" </w:instrText>
+      </w:r>
+      <w:r>
+        <w:rPr>
+          <w:rFonts w:hint="default"/>
+        </w:rPr>
+        <w:fldChar w:fldCharType="separate"/>
+      </w:r>
+      <w:r>
+        <w:rPr>
+          <w:rStyle w:val="11"/>
+          <w:rFonts w:hint="default"/>
+        </w:rPr>
+        <w:t>http://www.fkjava.net</w:t>
+      </w:r>
+      <w:r>
+        <w:rPr>
+          <w:rFonts w:hint="default"/>
+        </w:rPr>
+        <w:fldChar w:fldCharType="end"/>
+      </w:r>
+      <w:r>
+        <w:rPr>
+          <w:rFonts w:hint="default"/>
+        </w:rPr>
+        <w:t xml:space="preserve"> 即可访问到tomcat了。</w:t>
+      </w:r>
+    </w:p>
+    <w:p>
+      <w:pPr>
+        <w:ind w:left="420" w:leftChars="0"/>
+        <w:rPr>
+          <w:rFonts w:hint="default"/>
+        </w:rPr>
+      </w:pPr>
+    </w:p>
+    <w:p>
+      <w:pPr/>
+      <w:r>
+        <w:br w:type="page"/>
+      </w:r>
     </w:p>
     <w:p>
       <w:pPr>
         <w:pStyle w:val="3"/>
-        <w:rPr>
-          <w:rFonts w:hint="default"/>
-        </w:rPr>
-      </w:pPr>
-      <w:bookmarkStart w:id="4" w:name="_Toc390555201"/>
-      <w:r>
-        <w:rPr>
-          <w:rFonts w:hint="default"/>
-        </w:rPr>
-        <w:t>Tomcat安装和启动</w:t>
-      </w:r>
-      <w:bookmarkEnd w:id="4"/>
-    </w:p>
-    <w:p>
-      <w:pPr>
-        <w:pStyle w:val="3"/>
-        <w:rPr>
-          <w:rFonts w:hint="default"/>
-        </w:rPr>
-      </w:pPr>
-      <w:bookmarkStart w:id="5" w:name="_Toc1198962618"/>
-      <w:r>
-        <w:rPr>
-          <w:rFonts w:hint="default"/>
-        </w:rPr>
-        <w:t>负载均衡配置</w:t>
-      </w:r>
-      <w:bookmarkEnd w:id="5"/>
-    </w:p>
-    <w:p>
-      <w:pPr/>
-      <w:r>
-        <w:br w:type="page"/>
-      </w:r>
-    </w:p>
-    <w:p>
-      <w:pPr>
-        <w:pStyle w:val="2"/>
         <w:sectPr>
           <w:footerReference r:id="rId5" w:type="default"/>
           <w:pgSz w:w="11906" w:h="16838"/>
@@ -2116,21 +4481,21 @@
           <w:docGrid w:type="lines" w:linePitch="312" w:charSpace="0"/>
         </w:sectPr>
       </w:pPr>
-      <w:bookmarkStart w:id="6" w:name="_Toc632758806"/>
+      <w:bookmarkStart w:id="7" w:name="_Toc1979092472"/>
       <w:r>
         <w:t>基于Nginx的负载均衡</w:t>
       </w:r>
-      <w:bookmarkEnd w:id="6"/>
+      <w:bookmarkEnd w:id="7"/>
     </w:p>
     <w:p>
       <w:pPr>
         <w:pStyle w:val="2"/>
       </w:pPr>
-      <w:bookmarkStart w:id="7" w:name="_Toc763952131"/>
+      <w:bookmarkStart w:id="8" w:name="_Toc28155995"/>
       <w:r>
         <w:t>Tomcat的Cluster</w:t>
       </w:r>
-      <w:bookmarkEnd w:id="7"/>
+      <w:bookmarkEnd w:id="8"/>
     </w:p>
     <w:p>
       <w:pPr/>
@@ -2157,13 +4522,14 @@
       <w:pPr>
         <w:pStyle w:val="2"/>
       </w:pPr>
-      <w:bookmarkStart w:id="8" w:name="_Toc1073985136"/>
+      <w:bookmarkStart w:id="9" w:name="_Toc1909140417"/>
       <w:r>
         <w:t>Apache和Cluster的结合使用</w:t>
       </w:r>
-      <w:bookmarkEnd w:id="8"/>
-    </w:p>
-    <w:p>
+      <w:bookmarkEnd w:id="9"/>
+    </w:p>
+    <w:p>
+      <w:pPr/>
       <w:r>
         <w:br w:type="page"/>
       </w:r>
@@ -2172,11 +4538,11 @@
       <w:pPr>
         <w:pStyle w:val="2"/>
       </w:pPr>
-      <w:bookmarkStart w:id="9" w:name="_Toc420618909"/>
+      <w:bookmarkStart w:id="10" w:name="_Toc989230083"/>
       <w:r>
         <w:t>Nginx和Cluster的结合使用</w:t>
       </w:r>
-      <w:bookmarkEnd w:id="9"/>
+      <w:bookmarkEnd w:id="10"/>
     </w:p>
     <w:p>
       <w:pPr/>
@@ -2203,11 +4569,11 @@
       <w:pPr>
         <w:pStyle w:val="2"/>
       </w:pPr>
-      <w:bookmarkStart w:id="10" w:name="_Toc112062285"/>
+      <w:bookmarkStart w:id="11" w:name="_Toc201017646"/>
       <w:r>
         <w:t>使用Memcached管理Session</w:t>
       </w:r>
-      <w:bookmarkEnd w:id="10"/>
+      <w:bookmarkEnd w:id="11"/>
     </w:p>
     <w:p>
       <w:pPr/>
@@ -2234,7 +4600,7 @@
 <w:ftr xmlns:wpc="http://schemas.microsoft.com/office/word/2010/wordprocessingCanvas" xmlns:mc="http://schemas.openxmlformats.org/markup-compatibility/2006" xmlns:o="urn:schemas-microsoft-com:office:office" xmlns:r="http://schemas.openxmlformats.org/officeDocument/2006/relationships" xmlns:m="http://schemas.openxmlformats.org/officeDocument/2006/math" xmlns:v="urn:schemas-microsoft-com:vml" xmlns:wp14="http://schemas.microsoft.com/office/word/2010/wordprocessingDrawing" xmlns:wp="http://schemas.openxmlformats.org/drawingml/2006/wordprocessingDrawing" xmlns:w10="urn:schemas-microsoft-com:office:word" xmlns:w="http://schemas.openxmlformats.org/wordprocessingml/2006/main" xmlns:w14="http://schemas.microsoft.com/office/word/2010/wordml" xmlns:w15="http://schemas.microsoft.com/office/word/2012/wordml" xmlns:wpg="http://schemas.microsoft.com/office/word/2010/wordprocessingGroup" xmlns:wpi="http://schemas.microsoft.com/office/word/2010/wordprocessingInk" xmlns:wne="http://schemas.microsoft.com/office/word/2006/wordml" xmlns:wps="http://schemas.microsoft.com/office/word/2010/wordprocessingShape" xmlns:wpsCustomData="http://www.wps.cn/officeDocument/2013/wpsCustomData" mc:Ignorable="w14 w15 wp14">
   <w:p>
     <w:pPr>
-      <w:pStyle w:val="5"/>
+      <w:pStyle w:val="6"/>
     </w:pPr>
     <w:r>
       <w:rPr>
@@ -2400,7 +4766,7 @@
 <w:ftr xmlns:wpc="http://schemas.microsoft.com/office/word/2010/wordprocessingCanvas" xmlns:mc="http://schemas.openxmlformats.org/markup-compatibility/2006" xmlns:o="urn:schemas-microsoft-com:office:office" xmlns:r="http://schemas.openxmlformats.org/officeDocument/2006/relationships" xmlns:m="http://schemas.openxmlformats.org/officeDocument/2006/math" xmlns:v="urn:schemas-microsoft-com:vml" xmlns:wp14="http://schemas.microsoft.com/office/word/2010/wordprocessingDrawing" xmlns:wp="http://schemas.openxmlformats.org/drawingml/2006/wordprocessingDrawing" xmlns:w10="urn:schemas-microsoft-com:office:word" xmlns:w="http://schemas.openxmlformats.org/wordprocessingml/2006/main" xmlns:w14="http://schemas.microsoft.com/office/word/2010/wordml" xmlns:w15="http://schemas.microsoft.com/office/word/2012/wordml" xmlns:wpg="http://schemas.microsoft.com/office/word/2010/wordprocessingGroup" xmlns:wpi="http://schemas.microsoft.com/office/word/2010/wordprocessingInk" xmlns:wne="http://schemas.microsoft.com/office/word/2006/wordml" xmlns:wps="http://schemas.microsoft.com/office/word/2010/wordprocessingShape" xmlns:wpsCustomData="http://www.wps.cn/officeDocument/2013/wpsCustomData" mc:Ignorable="w14 w15 wp14">
   <w:p>
     <w:pPr>
-      <w:pStyle w:val="5"/>
+      <w:pStyle w:val="6"/>
     </w:pPr>
     <w:r>
       <w:rPr>
@@ -2566,7 +4932,7 @@
 <w:ftr xmlns:wpc="http://schemas.microsoft.com/office/word/2010/wordprocessingCanvas" xmlns:mc="http://schemas.openxmlformats.org/markup-compatibility/2006" xmlns:o="urn:schemas-microsoft-com:office:office" xmlns:r="http://schemas.openxmlformats.org/officeDocument/2006/relationships" xmlns:m="http://schemas.openxmlformats.org/officeDocument/2006/math" xmlns:v="urn:schemas-microsoft-com:vml" xmlns:wp14="http://schemas.microsoft.com/office/word/2010/wordprocessingDrawing" xmlns:wp="http://schemas.openxmlformats.org/drawingml/2006/wordprocessingDrawing" xmlns:w10="urn:schemas-microsoft-com:office:word" xmlns:w="http://schemas.openxmlformats.org/wordprocessingml/2006/main" xmlns:w14="http://schemas.microsoft.com/office/word/2010/wordml" xmlns:w15="http://schemas.microsoft.com/office/word/2012/wordml" xmlns:wpg="http://schemas.microsoft.com/office/word/2010/wordprocessingGroup" xmlns:wpi="http://schemas.microsoft.com/office/word/2010/wordprocessingInk" xmlns:wne="http://schemas.microsoft.com/office/word/2006/wordml" xmlns:wps="http://schemas.microsoft.com/office/word/2010/wordprocessingShape" xmlns:wpsCustomData="http://www.wps.cn/officeDocument/2013/wpsCustomData" mc:Ignorable="w14 w15 wp14">
   <w:p>
     <w:pPr>
-      <w:pStyle w:val="5"/>
+      <w:pStyle w:val="6"/>
     </w:pPr>
     <w:r>
       <w:rPr>
@@ -2732,7 +5098,7 @@
 <w:ftr xmlns:wpc="http://schemas.microsoft.com/office/word/2010/wordprocessingCanvas" xmlns:mc="http://schemas.openxmlformats.org/markup-compatibility/2006" xmlns:o="urn:schemas-microsoft-com:office:office" xmlns:r="http://schemas.openxmlformats.org/officeDocument/2006/relationships" xmlns:m="http://schemas.openxmlformats.org/officeDocument/2006/math" xmlns:v="urn:schemas-microsoft-com:vml" xmlns:wp14="http://schemas.microsoft.com/office/word/2010/wordprocessingDrawing" xmlns:wp="http://schemas.openxmlformats.org/drawingml/2006/wordprocessingDrawing" xmlns:w10="urn:schemas-microsoft-com:office:word" xmlns:w="http://schemas.openxmlformats.org/wordprocessingml/2006/main" xmlns:w14="http://schemas.microsoft.com/office/word/2010/wordml" xmlns:w15="http://schemas.microsoft.com/office/word/2012/wordml" xmlns:wpg="http://schemas.microsoft.com/office/word/2010/wordprocessingGroup" xmlns:wpi="http://schemas.microsoft.com/office/word/2010/wordprocessingInk" xmlns:wne="http://schemas.microsoft.com/office/word/2006/wordml" xmlns:wps="http://schemas.microsoft.com/office/word/2010/wordprocessingShape" xmlns:wpsCustomData="http://www.wps.cn/officeDocument/2013/wpsCustomData" mc:Ignorable="w14 w15 wp14">
   <w:p>
     <w:pPr>
-      <w:pStyle w:val="5"/>
+      <w:pStyle w:val="6"/>
     </w:pPr>
     <w:r>
       <w:rPr>
@@ -2898,7 +5264,7 @@
 <w:ftr xmlns:wpc="http://schemas.microsoft.com/office/word/2010/wordprocessingCanvas" xmlns:mc="http://schemas.openxmlformats.org/markup-compatibility/2006" xmlns:o="urn:schemas-microsoft-com:office:office" xmlns:r="http://schemas.openxmlformats.org/officeDocument/2006/relationships" xmlns:m="http://schemas.openxmlformats.org/officeDocument/2006/math" xmlns:v="urn:schemas-microsoft-com:vml" xmlns:wp14="http://schemas.microsoft.com/office/word/2010/wordprocessingDrawing" xmlns:wp="http://schemas.openxmlformats.org/drawingml/2006/wordprocessingDrawing" xmlns:w10="urn:schemas-microsoft-com:office:word" xmlns:w="http://schemas.openxmlformats.org/wordprocessingml/2006/main" xmlns:w14="http://schemas.microsoft.com/office/word/2010/wordml" xmlns:w15="http://schemas.microsoft.com/office/word/2012/wordml" xmlns:wpg="http://schemas.microsoft.com/office/word/2010/wordprocessingGroup" xmlns:wpi="http://schemas.microsoft.com/office/word/2010/wordprocessingInk" xmlns:wne="http://schemas.microsoft.com/office/word/2006/wordml" xmlns:wps="http://schemas.microsoft.com/office/word/2010/wordprocessingShape" xmlns:wpsCustomData="http://www.wps.cn/officeDocument/2013/wpsCustomData" mc:Ignorable="w14 w15 wp14">
   <w:p>
     <w:pPr>
-      <w:pStyle w:val="5"/>
+      <w:pStyle w:val="6"/>
     </w:pPr>
     <w:r>
       <w:rPr>
@@ -3064,7 +5430,7 @@
 <w:hdr xmlns:wpc="http://schemas.microsoft.com/office/word/2010/wordprocessingCanvas" xmlns:mc="http://schemas.openxmlformats.org/markup-compatibility/2006" xmlns:o="urn:schemas-microsoft-com:office:office" xmlns:r="http://schemas.openxmlformats.org/officeDocument/2006/relationships" xmlns:m="http://schemas.openxmlformats.org/officeDocument/2006/math" xmlns:v="urn:schemas-microsoft-com:vml" xmlns:wp14="http://schemas.microsoft.com/office/word/2010/wordprocessingDrawing" xmlns:wp="http://schemas.openxmlformats.org/drawingml/2006/wordprocessingDrawing" xmlns:w10="urn:schemas-microsoft-com:office:word" xmlns:w="http://schemas.openxmlformats.org/wordprocessingml/2006/main" xmlns:w14="http://schemas.microsoft.com/office/word/2010/wordml" xmlns:w15="http://schemas.microsoft.com/office/word/2012/wordml" xmlns:wpg="http://schemas.microsoft.com/office/word/2010/wordprocessingGroup" xmlns:wpi="http://schemas.microsoft.com/office/word/2010/wordprocessingInk" xmlns:wne="http://schemas.microsoft.com/office/word/2006/wordml" xmlns:wps="http://schemas.microsoft.com/office/word/2010/wordprocessingShape" xmlns:wpsCustomData="http://www.wps.cn/officeDocument/2013/wpsCustomData" mc:Ignorable="w14 w15 wp14">
   <w:p>
     <w:pPr>
-      <w:pStyle w:val="6"/>
+      <w:pStyle w:val="7"/>
     </w:pPr>
   </w:p>
 </w:hdr>
@@ -3084,8 +5450,31 @@
       <w:lvlJc w:val="left"/>
     </w:lvl>
   </w:abstractNum>
+  <w:abstractNum w:abstractNumId="1471269064">
+    <w:nsid w:val="57B1C8C8"/>
+    <w:multiLevelType w:val="singleLevel"/>
+    <w:tmpl w:val="57B1C8C8"/>
+    <w:lvl w:ilvl="0" w:tentative="1">
+      <w:start w:val="1"/>
+      <w:numFmt w:val="bullet"/>
+      <w:lvlText w:val=""/>
+      <w:lvlJc w:val="left"/>
+      <w:pPr>
+        <w:tabs>
+          <w:tab w:val="left" w:pos="420"/>
+        </w:tabs>
+        <w:ind w:left="420" w:leftChars="0" w:hanging="420" w:firstLineChars="0"/>
+      </w:pPr>
+      <w:rPr>
+        <w:rFonts w:hint="default" w:ascii="Wingdings" w:hAnsi="Wingdings"/>
+      </w:rPr>
+    </w:lvl>
+  </w:abstractNum>
   <w:num w:numId="1">
     <w:abstractNumId w:val="1470497342"/>
+  </w:num>
+  <w:num w:numId="2">
+    <w:abstractNumId w:val="1471269064"/>
   </w:num>
 </w:numbering>
 </file>
@@ -3102,8 +5491,8 @@
   <w:latentStyles w:count="260" w:defQFormat="0" w:defUnhideWhenUsed="1" w:defSemiHidden="1" w:defUIPriority="99" w:defLockedState="0">
     <w:lsdException w:qFormat="1" w:unhideWhenUsed="0" w:uiPriority="0" w:semiHidden="0" w:name="Normal"/>
     <w:lsdException w:qFormat="1" w:unhideWhenUsed="0" w:uiPriority="0" w:semiHidden="0" w:name="heading 1"/>
-    <w:lsdException w:qFormat="1" w:uiPriority="0" w:name="heading 2"/>
-    <w:lsdException w:qFormat="1" w:uiPriority="0" w:name="heading 3"/>
+    <w:lsdException w:qFormat="1" w:uiPriority="0" w:semiHidden="0" w:name="heading 2"/>
+    <w:lsdException w:qFormat="1" w:uiPriority="0" w:semiHidden="0" w:name="heading 3"/>
     <w:lsdException w:qFormat="1" w:uiPriority="0" w:name="heading 4"/>
     <w:lsdException w:qFormat="1" w:uiPriority="0" w:name="heading 5"/>
     <w:lsdException w:qFormat="1" w:uiPriority="0" w:name="heading 6"/>
@@ -3421,12 +5810,12 @@
       <w:sz w:val="32"/>
     </w:rPr>
   </w:style>
-  <w:style w:type="character" w:default="1" w:styleId="9">
+  <w:style w:type="character" w:default="1" w:styleId="10">
     <w:name w:val="Default Paragraph Font"/>
     <w:semiHidden/>
     <w:uiPriority w:val="0"/>
   </w:style>
-  <w:style w:type="table" w:default="1" w:styleId="11">
+  <w:style w:type="table" w:default="1" w:styleId="12">
     <w:name w:val="Normal Table"/>
     <w:semiHidden/>
     <w:uiPriority w:val="0"/>
@@ -3441,6 +5830,15 @@
     </w:tblPr>
   </w:style>
   <w:style w:type="paragraph" w:styleId="5">
+    <w:name w:val="toc 3"/>
+    <w:basedOn w:val="1"/>
+    <w:next w:val="1"/>
+    <w:uiPriority w:val="0"/>
+    <w:pPr>
+      <w:ind w:left="840" w:leftChars="400"/>
+    </w:pPr>
+  </w:style>
+  <w:style w:type="paragraph" w:styleId="6">
     <w:name w:val="footer"/>
     <w:basedOn w:val="1"/>
     <w:uiPriority w:val="0"/>
@@ -3456,7 +5854,7 @@
       <w:sz w:val="18"/>
     </w:rPr>
   </w:style>
-  <w:style w:type="paragraph" w:styleId="6">
+  <w:style w:type="paragraph" w:styleId="7">
     <w:name w:val="header"/>
     <w:basedOn w:val="1"/>
     <w:uiPriority w:val="0"/>
@@ -3481,13 +5879,13 @@
       <w:sz w:val="18"/>
     </w:rPr>
   </w:style>
-  <w:style w:type="paragraph" w:styleId="7">
+  <w:style w:type="paragraph" w:styleId="8">
     <w:name w:val="toc 1"/>
     <w:basedOn w:val="1"/>
     <w:next w:val="1"/>
     <w:uiPriority w:val="0"/>
   </w:style>
-  <w:style w:type="paragraph" w:styleId="8">
+  <w:style w:type="paragraph" w:styleId="9">
     <w:name w:val="toc 2"/>
     <w:basedOn w:val="1"/>
     <w:next w:val="1"/>
@@ -3496,18 +5894,18 @@
       <w:ind w:left="420" w:leftChars="200"/>
     </w:pPr>
   </w:style>
-  <w:style w:type="character" w:styleId="10">
+  <w:style w:type="character" w:styleId="11">
     <w:name w:val="Hyperlink"/>
-    <w:basedOn w:val="9"/>
+    <w:basedOn w:val="10"/>
     <w:uiPriority w:val="0"/>
     <w:rPr>
       <w:color w:val="0000FF"/>
       <w:u w:val="single"/>
     </w:rPr>
   </w:style>
-  <w:style w:type="table" w:styleId="12">
+  <w:style w:type="table" w:styleId="13">
     <w:name w:val="Table Grid"/>
-    <w:basedOn w:val="11"/>
+    <w:basedOn w:val="12"/>
     <w:uiPriority w:val="0"/>
     <w:pPr>
       <w:widowControl w:val="0"/>
@@ -3525,19 +5923,19 @@
       <w:tblLayout w:type="fixed"/>
     </w:tblPr>
   </w:style>
-  <w:style w:type="paragraph" w:customStyle="1" w:styleId="13">
+  <w:style w:type="paragraph" w:customStyle="1" w:styleId="14">
     <w:name w:val="No Spacing"/>
-    <w:link w:val="14"/>
+    <w:link w:val="15"/>
     <w:uiPriority w:val="0"/>
     <w:rPr>
       <w:rFonts w:hint="default" w:ascii="Times New Roman" w:hAnsi="Times New Roman" w:eastAsia="宋体" w:cstheme="minorBidi"/>
       <w:sz w:val="22"/>
     </w:rPr>
   </w:style>
-  <w:style w:type="character" w:customStyle="1" w:styleId="14">
+  <w:style w:type="character" w:customStyle="1" w:styleId="15">
     <w:name w:val="无间隔 Char"/>
-    <w:basedOn w:val="9"/>
-    <w:link w:val="13"/>
+    <w:basedOn w:val="10"/>
+    <w:link w:val="14"/>
     <w:uiPriority w:val="0"/>
     <w:rPr>
       <w:rFonts w:hint="default" w:ascii="Times New Roman" w:hAnsi="Times New Roman" w:eastAsia="宋体"/>
@@ -3819,7 +6217,7 @@
       <sectNamePr val="简单负载平衡"/>
     </customSectPr>
     <customSectPr>
-      <sectNamePr val="Tomcat的负载均衡"/>
+      <sectNamePr val="Tomcat集群"/>
     </customSectPr>
     <customSectPr>
       <sectNamePr val="集群和负载均衡的完美结合"/>

</xml_diff>